<commit_message>
hardwaresturing aanpassing + logboek
</commit_message>
<xml_diff>
--- a/Logboek/Logboek GIP 6EE 2018-2019 - Robbe Dierickx.docx
+++ b/Logboek/Logboek GIP 6EE 2018-2019 - Robbe Dierickx.docx
@@ -2375,8 +2375,6 @@
               </w:rPr>
               <w:t>. 3uur</w:t>
             </w:r>
-            <w:bookmarkStart w:id="0" w:name="_GoBack"/>
-            <w:bookmarkEnd w:id="0"/>
           </w:p>
         </w:tc>
       </w:tr>
@@ -2398,6 +2396,12 @@
                 <w:rFonts w:ascii="Century Gothic" w:hAnsi="Century Gothic"/>
               </w:rPr>
             </w:pPr>
+            <w:r>
+              <w:rPr>
+                <w:rFonts w:ascii="Century Gothic" w:hAnsi="Century Gothic"/>
+              </w:rPr>
+              <w:t>22/11</w:t>
+            </w:r>
           </w:p>
         </w:tc>
         <w:tc>
@@ -2428,6 +2432,14 @@
                 <w:rFonts w:ascii="Century Gothic" w:hAnsi="Century Gothic"/>
               </w:rPr>
             </w:pPr>
+            <w:r>
+              <w:rPr>
+                <w:rFonts w:ascii="Century Gothic" w:hAnsi="Century Gothic"/>
+              </w:rPr>
+              <w:t>Maken + testen van het schema voor de lichtsturing, conclusie: Pin 3 van de 555 timer doet niks.</w:t>
+            </w:r>
+            <w:bookmarkStart w:id="0" w:name="_GoBack"/>
+            <w:bookmarkEnd w:id="0"/>
           </w:p>
         </w:tc>
       </w:tr>
@@ -2911,7 +2923,7 @@
         <v:path o:extrusionok="f" gradientshapeok="t" o:connecttype="rect"/>
         <o:lock v:ext="edit" aspectratio="t"/>
       </v:shapetype>
-      <v:shape id="_x0000_i1028" type="#_x0000_t75" style="width:9pt;height:9pt" o:bullet="t">
+      <v:shape id="_x0000_i1027" type="#_x0000_t75" style="width:9pt;height:9pt" o:bullet="t">
         <v:imagedata r:id="rId1" o:title="j0115844"/>
       </v:shape>
     </w:pict>
@@ -4971,7 +4983,7 @@
 </file>
 
 <file path=customXml/itemProps1.xml><?xml version="1.0" encoding="utf-8"?>
-<ds:datastoreItem xmlns:ds="http://schemas.openxmlformats.org/officeDocument/2006/customXml" ds:itemID="{1CDD9C26-B901-46E8-9CD3-1937FB57112A}">
+<ds:datastoreItem xmlns:ds="http://schemas.openxmlformats.org/officeDocument/2006/customXml" ds:itemID="{B6F3F6D2-7CE8-4B48-AAFE-E0FC037AF142}">
   <ds:schemaRefs>
     <ds:schemaRef ds:uri="http://schemas.openxmlformats.org/officeDocument/2006/bibliography"/>
   </ds:schemaRefs>

</xml_diff>

<commit_message>
Schema lichten aanpassing + logboek
</commit_message>
<xml_diff>
--- a/Logboek/Logboek GIP 6EE 2018-2019 - Robbe Dierickx.docx
+++ b/Logboek/Logboek GIP 6EE 2018-2019 - Robbe Dierickx.docx
@@ -2373,7 +2373,13 @@
               <w:rPr>
                 <w:rFonts w:ascii="Century Gothic" w:hAnsi="Century Gothic"/>
               </w:rPr>
-              <w:t>. 3uur</w:t>
+              <w:t xml:space="preserve">. </w:t>
+            </w:r>
+            <w:r>
+              <w:rPr>
+                <w:rFonts w:ascii="Century Gothic" w:hAnsi="Century Gothic"/>
+              </w:rPr>
+              <w:t>Aantal gewerkte uren: 2,5</w:t>
             </w:r>
           </w:p>
         </w:tc>
@@ -2438,8 +2444,12 @@
               </w:rPr>
               <w:t>Maken + testen van het schema voor de lichtsturing, conclusie: Pin 3 van de 555 timer doet niks.</w:t>
             </w:r>
-            <w:bookmarkStart w:id="0" w:name="_GoBack"/>
-            <w:bookmarkEnd w:id="0"/>
+            <w:r>
+              <w:rPr>
+                <w:rFonts w:ascii="Century Gothic" w:hAnsi="Century Gothic"/>
+              </w:rPr>
+              <w:t xml:space="preserve"> Aantal gewerkte uren: 3</w:t>
+            </w:r>
           </w:p>
         </w:tc>
       </w:tr>
@@ -2461,6 +2471,12 @@
                 <w:rFonts w:ascii="Century Gothic" w:hAnsi="Century Gothic"/>
               </w:rPr>
             </w:pPr>
+            <w:r>
+              <w:rPr>
+                <w:rFonts w:ascii="Century Gothic" w:hAnsi="Century Gothic"/>
+              </w:rPr>
+              <w:t>23/11</w:t>
+            </w:r>
           </w:p>
         </w:tc>
         <w:tc>
@@ -2491,6 +2507,44 @@
                 <w:rFonts w:ascii="Century Gothic" w:hAnsi="Century Gothic"/>
               </w:rPr>
             </w:pPr>
+            <w:r>
+              <w:rPr>
+                <w:rFonts w:ascii="Century Gothic" w:hAnsi="Century Gothic"/>
+              </w:rPr>
+              <w:t>Testen van het aangepaste schema voor de lichtsturing, conclusie: Het ingangssignaal g</w:t>
+            </w:r>
+            <w:r>
+              <w:rPr>
+                <w:rFonts w:ascii="Century Gothic" w:hAnsi="Century Gothic"/>
+              </w:rPr>
+              <w:t>ing</w:t>
+            </w:r>
+            <w:r>
+              <w:rPr>
+                <w:rFonts w:ascii="Century Gothic" w:hAnsi="Century Gothic"/>
+              </w:rPr>
+              <w:t xml:space="preserve"> niet helemaal naar 0V</w:t>
+            </w:r>
+            <w:r>
+              <w:rPr>
+                <w:rFonts w:ascii="Century Gothic" w:hAnsi="Century Gothic"/>
+              </w:rPr>
+              <w:t xml:space="preserve"> waardoor pin3 niks deed</w:t>
+            </w:r>
+            <w:r>
+              <w:rPr>
+                <w:rFonts w:ascii="Century Gothic" w:hAnsi="Century Gothic"/>
+              </w:rPr>
+              <w:t>.</w:t>
+            </w:r>
+            <w:r>
+              <w:rPr>
+                <w:rFonts w:ascii="Century Gothic" w:hAnsi="Century Gothic"/>
+              </w:rPr>
+              <w:t xml:space="preserve"> Aantal gewerkte uren: 3</w:t>
+            </w:r>
+            <w:bookmarkStart w:id="0" w:name="_GoBack"/>
+            <w:bookmarkEnd w:id="0"/>
           </w:p>
         </w:tc>
       </w:tr>
@@ -2923,7 +2977,7 @@
         <v:path o:extrusionok="f" gradientshapeok="t" o:connecttype="rect"/>
         <o:lock v:ext="edit" aspectratio="t"/>
       </v:shapetype>
-      <v:shape id="_x0000_i1027" type="#_x0000_t75" style="width:9pt;height:9pt" o:bullet="t">
+      <v:shape id="_x0000_i1032" type="#_x0000_t75" style="width:9pt;height:9pt" o:bullet="t">
         <v:imagedata r:id="rId1" o:title="j0115844"/>
       </v:shape>
     </w:pict>
@@ -4983,7 +5037,7 @@
 </file>
 
 <file path=customXml/itemProps1.xml><?xml version="1.0" encoding="utf-8"?>
-<ds:datastoreItem xmlns:ds="http://schemas.openxmlformats.org/officeDocument/2006/customXml" ds:itemID="{B6F3F6D2-7CE8-4B48-AAFE-E0FC037AF142}">
+<ds:datastoreItem xmlns:ds="http://schemas.openxmlformats.org/officeDocument/2006/customXml" ds:itemID="{836C251A-CE59-4AA7-B9E6-E8E0424BCEB8}">
   <ds:schemaRefs>
     <ds:schemaRef ds:uri="http://schemas.openxmlformats.org/officeDocument/2006/bibliography"/>
   </ds:schemaRefs>

</xml_diff>

<commit_message>
Schema lichtsturing, library eindbord, Logboek
</commit_message>
<xml_diff>
--- a/Logboek/Logboek GIP 6EE 2018-2019 - Robbe Dierickx.docx
+++ b/Logboek/Logboek GIP 6EE 2018-2019 - Robbe Dierickx.docx
@@ -1,6 +1,6 @@
 
 <file path=word/document.xml><?xml version="1.0" encoding="utf-8"?>
-<w:document xmlns:wpc="http://schemas.microsoft.com/office/word/2010/wordprocessingCanvas" xmlns:cx="http://schemas.microsoft.com/office/drawing/2014/chartex" xmlns:cx1="http://schemas.microsoft.com/office/drawing/2015/9/8/chartex" xmlns:cx2="http://schemas.microsoft.com/office/drawing/2015/10/21/chartex" xmlns:cx3="http://schemas.microsoft.com/office/drawing/2016/5/9/chartex" xmlns:cx4="http://schemas.microsoft.com/office/drawing/2016/5/10/chartex" xmlns:cx5="http://schemas.microsoft.com/office/drawing/2016/5/11/chartex" xmlns:cx6="http://schemas.microsoft.com/office/drawing/2016/5/12/chartex" xmlns:cx7="http://schemas.microsoft.com/office/drawing/2016/5/13/chartex" xmlns:cx8="http://schemas.microsoft.com/office/drawing/2016/5/14/chartex" xmlns:mc="http://schemas.openxmlformats.org/markup-compatibility/2006" xmlns:aink="http://schemas.microsoft.com/office/drawing/2016/ink" xmlns:am3d="http://schemas.microsoft.com/office/drawing/2017/model3d" xmlns:o="urn:schemas-microsoft-com:office:office" xmlns:r="http://schemas.openxmlformats.org/officeDocument/2006/relationships" xmlns:m="http://schemas.openxmlformats.org/officeDocument/2006/math" xmlns:v="urn:schemas-microsoft-com:vml" xmlns:wp14="http://schemas.microsoft.com/office/word/2010/wordprocessingDrawing" xmlns:wp="http://schemas.openxmlformats.org/drawingml/2006/wordprocessingDrawing" xmlns:w10="urn:schemas-microsoft-com:office:word" xmlns:w="http://schemas.openxmlformats.org/wordprocessingml/2006/main" xmlns:w14="http://schemas.microsoft.com/office/word/2010/wordml" xmlns:w15="http://schemas.microsoft.com/office/word/2012/wordml" xmlns:w16cid="http://schemas.microsoft.com/office/word/2016/wordml/cid" xmlns:w16se="http://schemas.microsoft.com/office/word/2015/wordml/symex" xmlns:wpg="http://schemas.microsoft.com/office/word/2010/wordprocessingGroup" xmlns:wpi="http://schemas.microsoft.com/office/word/2010/wordprocessingInk" xmlns:wne="http://schemas.microsoft.com/office/word/2006/wordml" xmlns:wps="http://schemas.microsoft.com/office/word/2010/wordprocessingShape" mc:Ignorable="w14 w15 w16se w16cid wp14">
+<w:document xmlns:wpc="http://schemas.microsoft.com/office/word/2010/wordprocessingCanvas" xmlns:mc="http://schemas.openxmlformats.org/markup-compatibility/2006" xmlns:o="urn:schemas-microsoft-com:office:office" xmlns:r="http://schemas.openxmlformats.org/officeDocument/2006/relationships" xmlns:m="http://schemas.openxmlformats.org/officeDocument/2006/math" xmlns:v="urn:schemas-microsoft-com:vml" xmlns:wp14="http://schemas.microsoft.com/office/word/2010/wordprocessingDrawing" xmlns:wp="http://schemas.openxmlformats.org/drawingml/2006/wordprocessingDrawing" xmlns:w10="urn:schemas-microsoft-com:office:word" xmlns:w="http://schemas.openxmlformats.org/wordprocessingml/2006/main" xmlns:w14="http://schemas.microsoft.com/office/word/2010/wordml" xmlns:w15="http://schemas.microsoft.com/office/word/2012/wordml" xmlns:wpg="http://schemas.microsoft.com/office/word/2010/wordprocessingGroup" xmlns:wpi="http://schemas.microsoft.com/office/word/2010/wordprocessingInk" xmlns:wne="http://schemas.microsoft.com/office/word/2006/wordml" xmlns:wps="http://schemas.microsoft.com/office/word/2010/wordprocessingShape" mc:Ignorable="w14 w15 wp14">
   <w:body>
     <w:p>
       <w:pPr>
@@ -231,23 +231,13 @@
           <w:szCs w:val="28"/>
         </w:rPr>
       </w:pPr>
-      <w:proofErr w:type="gramStart"/>
       <w:r>
         <w:rPr>
           <w:rFonts w:ascii="Century Gothic" w:hAnsi="Century Gothic"/>
           <w:sz w:val="28"/>
           <w:szCs w:val="28"/>
         </w:rPr>
-        <w:t>Klas :</w:t>
-      </w:r>
-      <w:proofErr w:type="gramEnd"/>
-      <w:r>
-        <w:rPr>
-          <w:rFonts w:ascii="Century Gothic" w:hAnsi="Century Gothic"/>
-          <w:sz w:val="28"/>
-          <w:szCs w:val="28"/>
-        </w:rPr>
-        <w:t xml:space="preserve"> </w:t>
+        <w:t xml:space="preserve">Klas : </w:t>
       </w:r>
       <w:r>
         <w:rPr>
@@ -382,37 +372,16 @@
           <w:szCs w:val="24"/>
           <w:u w:val="single"/>
         </w:rPr>
-        <w:t xml:space="preserve">Technisch adviseur </w:t>
-      </w:r>
-      <w:proofErr w:type="gramStart"/>
+        <w:t>Technisch adviseur coördinator</w:t>
+      </w:r>
       <w:r>
         <w:rPr>
           <w:rFonts w:ascii="Century Gothic" w:hAnsi="Century Gothic"/>
           <w:color w:val="auto"/>
           <w:sz w:val="24"/>
           <w:szCs w:val="24"/>
-          <w:u w:val="single"/>
-        </w:rPr>
-        <w:t>coördinator</w:t>
-      </w:r>
-      <w:r>
-        <w:rPr>
-          <w:rFonts w:ascii="Century Gothic" w:hAnsi="Century Gothic"/>
-          <w:color w:val="auto"/>
-          <w:sz w:val="24"/>
-          <w:szCs w:val="24"/>
-        </w:rPr>
-        <w:t xml:space="preserve"> :</w:t>
-      </w:r>
-      <w:proofErr w:type="gramEnd"/>
-      <w:r>
-        <w:rPr>
-          <w:rFonts w:ascii="Century Gothic" w:hAnsi="Century Gothic"/>
-          <w:color w:val="auto"/>
-          <w:sz w:val="24"/>
-          <w:szCs w:val="24"/>
-        </w:rPr>
-        <w:t xml:space="preserve"> M. Van Gucht</w:t>
+        </w:rPr>
+        <w:t xml:space="preserve"> : M. Van Gucht</w:t>
       </w:r>
     </w:p>
     <w:p/>
@@ -430,9 +399,47 @@
           <w:sz w:val="24"/>
           <w:u w:val="single"/>
         </w:rPr>
-        <w:t xml:space="preserve">Mentor(en) </w:t>
-      </w:r>
-      <w:proofErr w:type="gramStart"/>
+        <w:t>Mentor(en) school</w:t>
+      </w:r>
+      <w:r>
+        <w:rPr>
+          <w:rFonts w:ascii="Century Gothic" w:hAnsi="Century Gothic"/>
+          <w:sz w:val="24"/>
+        </w:rPr>
+        <w:t xml:space="preserve"> :  </w:t>
+      </w:r>
+      <w:r>
+        <w:rPr>
+          <w:rFonts w:ascii="Century Gothic" w:hAnsi="Century Gothic"/>
+          <w:sz w:val="24"/>
+        </w:rPr>
+        <w:t xml:space="preserve">E. </w:t>
+      </w:r>
+      <w:proofErr w:type="spellStart"/>
+      <w:r>
+        <w:rPr>
+          <w:rFonts w:ascii="Century Gothic" w:hAnsi="Century Gothic"/>
+          <w:sz w:val="24"/>
+        </w:rPr>
+        <w:t>Arckens</w:t>
+      </w:r>
+      <w:proofErr w:type="spellEnd"/>
+    </w:p>
+    <w:p>
+      <w:pPr>
+        <w:rPr>
+          <w:rFonts w:ascii="Century Gothic" w:hAnsi="Century Gothic"/>
+          <w:sz w:val="24"/>
+        </w:rPr>
+      </w:pPr>
+    </w:p>
+    <w:p>
+      <w:pPr>
+        <w:rPr>
+          <w:rFonts w:ascii="Century Gothic" w:hAnsi="Century Gothic"/>
+          <w:sz w:val="24"/>
+        </w:rPr>
+      </w:pPr>
       <w:r>
         <w:rPr>
           <w:rFonts w:ascii="Century Gothic" w:hAnsi="Century Gothic"/>
@@ -440,85 +447,20 @@
           <w:sz w:val="24"/>
           <w:u w:val="single"/>
         </w:rPr>
-        <w:t>school</w:t>
+        <w:t>Leerling</w:t>
+      </w:r>
+      <w:r>
+        <w:rPr>
+          <w:rFonts w:ascii="Century Gothic" w:hAnsi="Century Gothic"/>
+        </w:rPr>
+        <w:t xml:space="preserve"> </w:t>
       </w:r>
       <w:r>
         <w:rPr>
           <w:rFonts w:ascii="Century Gothic" w:hAnsi="Century Gothic"/>
           <w:sz w:val="24"/>
         </w:rPr>
-        <w:t xml:space="preserve"> :</w:t>
-      </w:r>
-      <w:proofErr w:type="gramEnd"/>
-      <w:r>
-        <w:rPr>
-          <w:rFonts w:ascii="Century Gothic" w:hAnsi="Century Gothic"/>
-          <w:sz w:val="24"/>
-        </w:rPr>
-        <w:t xml:space="preserve">  </w:t>
-      </w:r>
-      <w:r>
-        <w:rPr>
-          <w:rFonts w:ascii="Century Gothic" w:hAnsi="Century Gothic"/>
-          <w:sz w:val="24"/>
-        </w:rPr>
-        <w:t xml:space="preserve">E. </w:t>
-      </w:r>
-      <w:proofErr w:type="spellStart"/>
-      <w:r>
-        <w:rPr>
-          <w:rFonts w:ascii="Century Gothic" w:hAnsi="Century Gothic"/>
-          <w:sz w:val="24"/>
-        </w:rPr>
-        <w:t>Arckens</w:t>
-      </w:r>
-      <w:proofErr w:type="spellEnd"/>
-    </w:p>
-    <w:p>
-      <w:pPr>
-        <w:rPr>
-          <w:rFonts w:ascii="Century Gothic" w:hAnsi="Century Gothic"/>
-          <w:sz w:val="24"/>
-        </w:rPr>
-      </w:pPr>
-    </w:p>
-    <w:p>
-      <w:pPr>
-        <w:rPr>
-          <w:rFonts w:ascii="Century Gothic" w:hAnsi="Century Gothic"/>
-          <w:sz w:val="24"/>
-        </w:rPr>
-      </w:pPr>
-      <w:proofErr w:type="gramStart"/>
-      <w:r>
-        <w:rPr>
-          <w:rFonts w:ascii="Century Gothic" w:hAnsi="Century Gothic"/>
-          <w:b/>
-          <w:sz w:val="24"/>
-          <w:u w:val="single"/>
-        </w:rPr>
-        <w:t>Leerling</w:t>
-      </w:r>
-      <w:r>
-        <w:rPr>
-          <w:rFonts w:ascii="Century Gothic" w:hAnsi="Century Gothic"/>
-        </w:rPr>
-        <w:t xml:space="preserve"> </w:t>
-      </w:r>
-      <w:r>
-        <w:rPr>
-          <w:rFonts w:ascii="Century Gothic" w:hAnsi="Century Gothic"/>
-          <w:sz w:val="24"/>
-        </w:rPr>
-        <w:t xml:space="preserve"> :</w:t>
-      </w:r>
-      <w:proofErr w:type="gramEnd"/>
-      <w:r>
-        <w:rPr>
-          <w:rFonts w:ascii="Century Gothic" w:hAnsi="Century Gothic"/>
-          <w:sz w:val="24"/>
-        </w:rPr>
-        <w:t xml:space="preserve"> </w:t>
+        <w:t xml:space="preserve"> : </w:t>
       </w:r>
       <w:r>
         <w:rPr>
@@ -696,14 +638,12 @@
           <w:rFonts w:ascii="Century Gothic" w:hAnsi="Century Gothic"/>
         </w:rPr>
       </w:pPr>
-      <w:proofErr w:type="gramStart"/>
       <w:r>
         <w:rPr>
           <w:rFonts w:ascii="Century Gothic" w:hAnsi="Century Gothic"/>
         </w:rPr>
         <w:t>Naam :</w:t>
       </w:r>
-      <w:proofErr w:type="gramEnd"/>
       <w:r>
         <w:rPr>
           <w:rFonts w:ascii="Century Gothic" w:hAnsi="Century Gothic"/>
@@ -1319,19 +1259,11 @@
           <w:rFonts w:ascii="Century Gothic" w:hAnsi="Century Gothic"/>
         </w:rPr>
       </w:pPr>
-      <w:proofErr w:type="gramStart"/>
-      <w:r>
-        <w:rPr>
-          <w:rFonts w:ascii="Century Gothic" w:hAnsi="Century Gothic"/>
-        </w:rPr>
-        <w:t>Schoolweek :</w:t>
-      </w:r>
-      <w:proofErr w:type="gramEnd"/>
-      <w:r>
-        <w:rPr>
-          <w:rFonts w:ascii="Century Gothic" w:hAnsi="Century Gothic"/>
-        </w:rPr>
-        <w:t xml:space="preserve"> 45</w:t>
+      <w:r>
+        <w:rPr>
+          <w:rFonts w:ascii="Century Gothic" w:hAnsi="Century Gothic"/>
+        </w:rPr>
+        <w:t>Schoolweek : 45</w:t>
       </w:r>
       <w:r>
         <w:rPr>
@@ -1817,19 +1749,11 @@
           <w:rFonts w:ascii="Century Gothic" w:hAnsi="Century Gothic"/>
         </w:rPr>
       </w:pPr>
-      <w:proofErr w:type="gramStart"/>
-      <w:r>
-        <w:rPr>
-          <w:rFonts w:ascii="Century Gothic" w:hAnsi="Century Gothic"/>
-        </w:rPr>
-        <w:t>Schoolweek :</w:t>
-      </w:r>
-      <w:proofErr w:type="gramEnd"/>
-      <w:r>
-        <w:rPr>
-          <w:rFonts w:ascii="Century Gothic" w:hAnsi="Century Gothic"/>
-        </w:rPr>
-        <w:t xml:space="preserve"> 46</w:t>
+      <w:r>
+        <w:rPr>
+          <w:rFonts w:ascii="Century Gothic" w:hAnsi="Century Gothic"/>
+        </w:rPr>
+        <w:t>Schoolweek : 46</w:t>
       </w:r>
       <w:r>
         <w:rPr>
@@ -2251,20 +2175,11 @@
         </w:rPr>
       </w:pPr>
       <w:bookmarkStart w:id="0" w:name="_Hlk530912547"/>
-      <w:bookmarkStart w:id="1" w:name="_GoBack"/>
-      <w:proofErr w:type="gramStart"/>
-      <w:r>
-        <w:rPr>
-          <w:rFonts w:ascii="Century Gothic" w:hAnsi="Century Gothic"/>
-        </w:rPr>
-        <w:t>Schoolweek :</w:t>
-      </w:r>
-      <w:proofErr w:type="gramEnd"/>
-      <w:r>
-        <w:rPr>
-          <w:rFonts w:ascii="Century Gothic" w:hAnsi="Century Gothic"/>
-        </w:rPr>
-        <w:t xml:space="preserve"> 47</w:t>
+      <w:r>
+        <w:rPr>
+          <w:rFonts w:ascii="Century Gothic" w:hAnsi="Century Gothic"/>
+        </w:rPr>
+        <w:t>Schoolweek : 47</w:t>
       </w:r>
       <w:r>
         <w:rPr>
@@ -2651,7 +2566,6 @@
         </w:tc>
       </w:tr>
       <w:bookmarkEnd w:id="0"/>
-      <w:bookmarkEnd w:id="1"/>
     </w:tbl>
     <w:p>
       <w:pPr>
@@ -2674,19 +2588,11 @@
           <w:rFonts w:ascii="Century Gothic" w:hAnsi="Century Gothic"/>
         </w:rPr>
       </w:pPr>
-      <w:proofErr w:type="gramStart"/>
-      <w:r>
-        <w:rPr>
-          <w:rFonts w:ascii="Century Gothic" w:hAnsi="Century Gothic"/>
-        </w:rPr>
-        <w:t>Schoolweek :</w:t>
-      </w:r>
-      <w:proofErr w:type="gramEnd"/>
-      <w:r>
-        <w:rPr>
-          <w:rFonts w:ascii="Century Gothic" w:hAnsi="Century Gothic"/>
-        </w:rPr>
-        <w:t xml:space="preserve"> 48</w:t>
+      <w:r>
+        <w:rPr>
+          <w:rFonts w:ascii="Century Gothic" w:hAnsi="Century Gothic"/>
+        </w:rPr>
+        <w:t>Schoolweek : 48</w:t>
       </w:r>
       <w:r>
         <w:rPr>
@@ -2801,6 +2707,12 @@
                 <w:rFonts w:ascii="Century Gothic" w:hAnsi="Century Gothic"/>
               </w:rPr>
             </w:pPr>
+            <w:r>
+              <w:rPr>
+                <w:rFonts w:ascii="Century Gothic" w:hAnsi="Century Gothic"/>
+              </w:rPr>
+              <w:t>26/11</w:t>
+            </w:r>
           </w:p>
         </w:tc>
         <w:tc>
@@ -2817,6 +2729,12 @@
                 <w:rFonts w:ascii="Century Gothic" w:hAnsi="Century Gothic"/>
               </w:rPr>
             </w:pPr>
+            <w:r>
+              <w:rPr>
+                <w:rFonts w:ascii="Century Gothic" w:hAnsi="Century Gothic"/>
+              </w:rPr>
+              <w:t>EE</w:t>
+            </w:r>
           </w:p>
         </w:tc>
         <w:tc>
@@ -2824,6 +2742,79 @@
             <w:tcW w:w="6165" w:type="dxa"/>
             <w:tcBorders>
               <w:top w:val="nil"/>
+              <w:left w:val="nil"/>
+            </w:tcBorders>
+          </w:tcPr>
+          <w:p>
+            <w:pPr>
+              <w:rPr>
+                <w:rFonts w:ascii="Century Gothic" w:hAnsi="Century Gothic"/>
+              </w:rPr>
+            </w:pPr>
+            <w:r>
+              <w:rPr>
+                <w:rFonts w:ascii="Century Gothic" w:hAnsi="Century Gothic"/>
+              </w:rPr>
+              <w:t xml:space="preserve">Verbeteren van het schema van de lichtsturing + De </w:t>
+            </w:r>
+            <w:proofErr w:type="spellStart"/>
+            <w:r>
+              <w:rPr>
+                <w:rFonts w:ascii="Century Gothic" w:hAnsi="Century Gothic"/>
+              </w:rPr>
+              <w:t>library</w:t>
+            </w:r>
+            <w:proofErr w:type="spellEnd"/>
+            <w:r>
+              <w:rPr>
+                <w:rFonts w:ascii="Century Gothic" w:hAnsi="Century Gothic"/>
+              </w:rPr>
+              <w:t xml:space="preserve"> samenstellen voor het eindbord. Aantal gewerkte uren: 2</w:t>
+            </w:r>
+            <w:bookmarkStart w:id="1" w:name="_GoBack"/>
+            <w:bookmarkEnd w:id="1"/>
+          </w:p>
+        </w:tc>
+      </w:tr>
+      <w:tr>
+        <w:trPr>
+          <w:cantSplit/>
+          <w:trHeight w:val="280"/>
+        </w:trPr>
+        <w:tc>
+          <w:tcPr>
+            <w:tcW w:w="850" w:type="dxa"/>
+            <w:tcBorders>
+              <w:right w:val="single" w:sz="4" w:space="0" w:color="auto"/>
+            </w:tcBorders>
+          </w:tcPr>
+          <w:p>
+            <w:pPr>
+              <w:rPr>
+                <w:rFonts w:ascii="Century Gothic" w:hAnsi="Century Gothic"/>
+              </w:rPr>
+            </w:pPr>
+          </w:p>
+        </w:tc>
+        <w:tc>
+          <w:tcPr>
+            <w:tcW w:w="1701" w:type="dxa"/>
+            <w:tcBorders>
+              <w:right w:val="single" w:sz="4" w:space="0" w:color="auto"/>
+            </w:tcBorders>
+          </w:tcPr>
+          <w:p>
+            <w:pPr>
+              <w:rPr>
+                <w:rFonts w:ascii="Century Gothic" w:hAnsi="Century Gothic"/>
+              </w:rPr>
+            </w:pPr>
+          </w:p>
+        </w:tc>
+        <w:tc>
+          <w:tcPr>
+            <w:tcW w:w="6165" w:type="dxa"/>
+            <w:tcBorders>
               <w:left w:val="nil"/>
             </w:tcBorders>
           </w:tcPr>
@@ -2887,57 +2878,6 @@
           </w:p>
         </w:tc>
       </w:tr>
-      <w:tr>
-        <w:trPr>
-          <w:cantSplit/>
-          <w:trHeight w:val="280"/>
-        </w:trPr>
-        <w:tc>
-          <w:tcPr>
-            <w:tcW w:w="850" w:type="dxa"/>
-            <w:tcBorders>
-              <w:right w:val="single" w:sz="4" w:space="0" w:color="auto"/>
-            </w:tcBorders>
-          </w:tcPr>
-          <w:p>
-            <w:pPr>
-              <w:rPr>
-                <w:rFonts w:ascii="Century Gothic" w:hAnsi="Century Gothic"/>
-              </w:rPr>
-            </w:pPr>
-          </w:p>
-        </w:tc>
-        <w:tc>
-          <w:tcPr>
-            <w:tcW w:w="1701" w:type="dxa"/>
-            <w:tcBorders>
-              <w:right w:val="single" w:sz="4" w:space="0" w:color="auto"/>
-            </w:tcBorders>
-          </w:tcPr>
-          <w:p>
-            <w:pPr>
-              <w:rPr>
-                <w:rFonts w:ascii="Century Gothic" w:hAnsi="Century Gothic"/>
-              </w:rPr>
-            </w:pPr>
-          </w:p>
-        </w:tc>
-        <w:tc>
-          <w:tcPr>
-            <w:tcW w:w="6165" w:type="dxa"/>
-            <w:tcBorders>
-              <w:left w:val="nil"/>
-            </w:tcBorders>
-          </w:tcPr>
-          <w:p>
-            <w:pPr>
-              <w:rPr>
-                <w:rFonts w:ascii="Century Gothic" w:hAnsi="Century Gothic"/>
-              </w:rPr>
-            </w:pPr>
-          </w:p>
-        </w:tc>
-      </w:tr>
     </w:tbl>
     <w:p>
       <w:pPr>
@@ -2959,7 +2899,7 @@
 </file>
 
 <file path=word/endnotes.xml><?xml version="1.0" encoding="utf-8"?>
-<w:endnotes xmlns:wpc="http://schemas.microsoft.com/office/word/2010/wordprocessingCanvas" xmlns:cx="http://schemas.microsoft.com/office/drawing/2014/chartex" xmlns:cx1="http://schemas.microsoft.com/office/drawing/2015/9/8/chartex" xmlns:cx2="http://schemas.microsoft.com/office/drawing/2015/10/21/chartex" xmlns:cx3="http://schemas.microsoft.com/office/drawing/2016/5/9/chartex" xmlns:cx4="http://schemas.microsoft.com/office/drawing/2016/5/10/chartex" xmlns:cx5="http://schemas.microsoft.com/office/drawing/2016/5/11/chartex" xmlns:cx6="http://schemas.microsoft.com/office/drawing/2016/5/12/chartex" xmlns:cx7="http://schemas.microsoft.com/office/drawing/2016/5/13/chartex" xmlns:cx8="http://schemas.microsoft.com/office/drawing/2016/5/14/chartex" xmlns:mc="http://schemas.openxmlformats.org/markup-compatibility/2006" xmlns:aink="http://schemas.microsoft.com/office/drawing/2016/ink" xmlns:am3d="http://schemas.microsoft.com/office/drawing/2017/model3d" xmlns:o="urn:schemas-microsoft-com:office:office" xmlns:r="http://schemas.openxmlformats.org/officeDocument/2006/relationships" xmlns:m="http://schemas.openxmlformats.org/officeDocument/2006/math" xmlns:v="urn:schemas-microsoft-com:vml" xmlns:wp14="http://schemas.microsoft.com/office/word/2010/wordprocessingDrawing" xmlns:wp="http://schemas.openxmlformats.org/drawingml/2006/wordprocessingDrawing" xmlns:w10="urn:schemas-microsoft-com:office:word" xmlns:w="http://schemas.openxmlformats.org/wordprocessingml/2006/main" xmlns:w14="http://schemas.microsoft.com/office/word/2010/wordml" xmlns:w15="http://schemas.microsoft.com/office/word/2012/wordml" xmlns:w16cid="http://schemas.microsoft.com/office/word/2016/wordml/cid" xmlns:w16se="http://schemas.microsoft.com/office/word/2015/wordml/symex" xmlns:wpg="http://schemas.microsoft.com/office/word/2010/wordprocessingGroup" xmlns:wpi="http://schemas.microsoft.com/office/word/2010/wordprocessingInk" xmlns:wne="http://schemas.microsoft.com/office/word/2006/wordml" xmlns:wps="http://schemas.microsoft.com/office/word/2010/wordprocessingShape" mc:Ignorable="w14 w15 w16se w16cid wp14">
+<w:endnotes xmlns:wpc="http://schemas.microsoft.com/office/word/2010/wordprocessingCanvas" xmlns:mc="http://schemas.openxmlformats.org/markup-compatibility/2006" xmlns:o="urn:schemas-microsoft-com:office:office" xmlns:r="http://schemas.openxmlformats.org/officeDocument/2006/relationships" xmlns:m="http://schemas.openxmlformats.org/officeDocument/2006/math" xmlns:v="urn:schemas-microsoft-com:vml" xmlns:wp14="http://schemas.microsoft.com/office/word/2010/wordprocessingDrawing" xmlns:wp="http://schemas.openxmlformats.org/drawingml/2006/wordprocessingDrawing" xmlns:w10="urn:schemas-microsoft-com:office:word" xmlns:w="http://schemas.openxmlformats.org/wordprocessingml/2006/main" xmlns:w14="http://schemas.microsoft.com/office/word/2010/wordml" xmlns:w15="http://schemas.microsoft.com/office/word/2012/wordml" xmlns:wpg="http://schemas.microsoft.com/office/word/2010/wordprocessingGroup" xmlns:wpi="http://schemas.microsoft.com/office/word/2010/wordprocessingInk" xmlns:wne="http://schemas.microsoft.com/office/word/2006/wordml" xmlns:wps="http://schemas.microsoft.com/office/word/2010/wordprocessingShape" mc:Ignorable="w14 w15 wp14">
   <w:endnote w:type="separator" w:id="-1">
     <w:p>
       <w:r>
@@ -2978,7 +2918,7 @@
 </file>
 
 <file path=word/footer1.xml><?xml version="1.0" encoding="utf-8"?>
-<w:ftr xmlns:wpc="http://schemas.microsoft.com/office/word/2010/wordprocessingCanvas" xmlns:cx="http://schemas.microsoft.com/office/drawing/2014/chartex" xmlns:cx1="http://schemas.microsoft.com/office/drawing/2015/9/8/chartex" xmlns:cx2="http://schemas.microsoft.com/office/drawing/2015/10/21/chartex" xmlns:cx3="http://schemas.microsoft.com/office/drawing/2016/5/9/chartex" xmlns:cx4="http://schemas.microsoft.com/office/drawing/2016/5/10/chartex" xmlns:cx5="http://schemas.microsoft.com/office/drawing/2016/5/11/chartex" xmlns:cx6="http://schemas.microsoft.com/office/drawing/2016/5/12/chartex" xmlns:cx7="http://schemas.microsoft.com/office/drawing/2016/5/13/chartex" xmlns:cx8="http://schemas.microsoft.com/office/drawing/2016/5/14/chartex" xmlns:mc="http://schemas.openxmlformats.org/markup-compatibility/2006" xmlns:aink="http://schemas.microsoft.com/office/drawing/2016/ink" xmlns:am3d="http://schemas.microsoft.com/office/drawing/2017/model3d" xmlns:o="urn:schemas-microsoft-com:office:office" xmlns:r="http://schemas.openxmlformats.org/officeDocument/2006/relationships" xmlns:m="http://schemas.openxmlformats.org/officeDocument/2006/math" xmlns:v="urn:schemas-microsoft-com:vml" xmlns:wp14="http://schemas.microsoft.com/office/word/2010/wordprocessingDrawing" xmlns:wp="http://schemas.openxmlformats.org/drawingml/2006/wordprocessingDrawing" xmlns:w10="urn:schemas-microsoft-com:office:word" xmlns:w="http://schemas.openxmlformats.org/wordprocessingml/2006/main" xmlns:w14="http://schemas.microsoft.com/office/word/2010/wordml" xmlns:w15="http://schemas.microsoft.com/office/word/2012/wordml" xmlns:w16cid="http://schemas.microsoft.com/office/word/2016/wordml/cid" xmlns:w16se="http://schemas.microsoft.com/office/word/2015/wordml/symex" xmlns:wpg="http://schemas.microsoft.com/office/word/2010/wordprocessingGroup" xmlns:wpi="http://schemas.microsoft.com/office/word/2010/wordprocessingInk" xmlns:wne="http://schemas.microsoft.com/office/word/2006/wordml" xmlns:wps="http://schemas.microsoft.com/office/word/2010/wordprocessingShape" mc:Ignorable="w14 w15 w16se w16cid wp14">
+<w:ftr xmlns:wpc="http://schemas.microsoft.com/office/word/2010/wordprocessingCanvas" xmlns:mc="http://schemas.openxmlformats.org/markup-compatibility/2006" xmlns:o="urn:schemas-microsoft-com:office:office" xmlns:r="http://schemas.openxmlformats.org/officeDocument/2006/relationships" xmlns:m="http://schemas.openxmlformats.org/officeDocument/2006/math" xmlns:v="urn:schemas-microsoft-com:vml" xmlns:wp14="http://schemas.microsoft.com/office/word/2010/wordprocessingDrawing" xmlns:wp="http://schemas.openxmlformats.org/drawingml/2006/wordprocessingDrawing" xmlns:w10="urn:schemas-microsoft-com:office:word" xmlns:w="http://schemas.openxmlformats.org/wordprocessingml/2006/main" xmlns:w14="http://schemas.microsoft.com/office/word/2010/wordml" xmlns:w15="http://schemas.microsoft.com/office/word/2012/wordml" xmlns:wpg="http://schemas.microsoft.com/office/word/2010/wordprocessingGroup" xmlns:wpi="http://schemas.microsoft.com/office/word/2010/wordprocessingInk" xmlns:wne="http://schemas.microsoft.com/office/word/2006/wordml" xmlns:wps="http://schemas.microsoft.com/office/word/2010/wordprocessingShape" mc:Ignorable="w14 w15 wp14">
   <w:p>
     <w:pPr>
       <w:pStyle w:val="Voettekst"/>
@@ -3029,7 +2969,7 @@
         <w:rFonts w:asciiTheme="majorHAnsi" w:hAnsiTheme="majorHAnsi"/>
         <w:noProof/>
       </w:rPr>
-      <w:t>2</w:t>
+      <w:t>3</w:t>
     </w:r>
     <w:r>
       <w:rPr>
@@ -3048,7 +2988,7 @@
 </file>
 
 <file path=word/footnotes.xml><?xml version="1.0" encoding="utf-8"?>
-<w:footnotes xmlns:wpc="http://schemas.microsoft.com/office/word/2010/wordprocessingCanvas" xmlns:cx="http://schemas.microsoft.com/office/drawing/2014/chartex" xmlns:cx1="http://schemas.microsoft.com/office/drawing/2015/9/8/chartex" xmlns:cx2="http://schemas.microsoft.com/office/drawing/2015/10/21/chartex" xmlns:cx3="http://schemas.microsoft.com/office/drawing/2016/5/9/chartex" xmlns:cx4="http://schemas.microsoft.com/office/drawing/2016/5/10/chartex" xmlns:cx5="http://schemas.microsoft.com/office/drawing/2016/5/11/chartex" xmlns:cx6="http://schemas.microsoft.com/office/drawing/2016/5/12/chartex" xmlns:cx7="http://schemas.microsoft.com/office/drawing/2016/5/13/chartex" xmlns:cx8="http://schemas.microsoft.com/office/drawing/2016/5/14/chartex" xmlns:mc="http://schemas.openxmlformats.org/markup-compatibility/2006" xmlns:aink="http://schemas.microsoft.com/office/drawing/2016/ink" xmlns:am3d="http://schemas.microsoft.com/office/drawing/2017/model3d" xmlns:o="urn:schemas-microsoft-com:office:office" xmlns:r="http://schemas.openxmlformats.org/officeDocument/2006/relationships" xmlns:m="http://schemas.openxmlformats.org/officeDocument/2006/math" xmlns:v="urn:schemas-microsoft-com:vml" xmlns:wp14="http://schemas.microsoft.com/office/word/2010/wordprocessingDrawing" xmlns:wp="http://schemas.openxmlformats.org/drawingml/2006/wordprocessingDrawing" xmlns:w10="urn:schemas-microsoft-com:office:word" xmlns:w="http://schemas.openxmlformats.org/wordprocessingml/2006/main" xmlns:w14="http://schemas.microsoft.com/office/word/2010/wordml" xmlns:w15="http://schemas.microsoft.com/office/word/2012/wordml" xmlns:w16cid="http://schemas.microsoft.com/office/word/2016/wordml/cid" xmlns:w16se="http://schemas.microsoft.com/office/word/2015/wordml/symex" xmlns:wpg="http://schemas.microsoft.com/office/word/2010/wordprocessingGroup" xmlns:wpi="http://schemas.microsoft.com/office/word/2010/wordprocessingInk" xmlns:wne="http://schemas.microsoft.com/office/word/2006/wordml" xmlns:wps="http://schemas.microsoft.com/office/word/2010/wordprocessingShape" mc:Ignorable="w14 w15 w16se w16cid wp14">
+<w:footnotes xmlns:wpc="http://schemas.microsoft.com/office/word/2010/wordprocessingCanvas" xmlns:mc="http://schemas.openxmlformats.org/markup-compatibility/2006" xmlns:o="urn:schemas-microsoft-com:office:office" xmlns:r="http://schemas.openxmlformats.org/officeDocument/2006/relationships" xmlns:m="http://schemas.openxmlformats.org/officeDocument/2006/math" xmlns:v="urn:schemas-microsoft-com:vml" xmlns:wp14="http://schemas.microsoft.com/office/word/2010/wordprocessingDrawing" xmlns:wp="http://schemas.openxmlformats.org/drawingml/2006/wordprocessingDrawing" xmlns:w10="urn:schemas-microsoft-com:office:word" xmlns:w="http://schemas.openxmlformats.org/wordprocessingml/2006/main" xmlns:w14="http://schemas.microsoft.com/office/word/2010/wordml" xmlns:w15="http://schemas.microsoft.com/office/word/2012/wordml" xmlns:wpg="http://schemas.microsoft.com/office/word/2010/wordprocessingGroup" xmlns:wpi="http://schemas.microsoft.com/office/word/2010/wordprocessingInk" xmlns:wne="http://schemas.microsoft.com/office/word/2006/wordml" xmlns:wps="http://schemas.microsoft.com/office/word/2010/wordprocessingShape" mc:Ignorable="w14 w15 wp14">
   <w:footnote w:type="separator" w:id="-1">
     <w:p>
       <w:r>
@@ -3067,7 +3007,7 @@
 </file>
 
 <file path=word/numbering.xml><?xml version="1.0" encoding="utf-8"?>
-<w:numbering xmlns:wpc="http://schemas.microsoft.com/office/word/2010/wordprocessingCanvas" xmlns:cx="http://schemas.microsoft.com/office/drawing/2014/chartex" xmlns:cx1="http://schemas.microsoft.com/office/drawing/2015/9/8/chartex" xmlns:cx2="http://schemas.microsoft.com/office/drawing/2015/10/21/chartex" xmlns:cx3="http://schemas.microsoft.com/office/drawing/2016/5/9/chartex" xmlns:cx4="http://schemas.microsoft.com/office/drawing/2016/5/10/chartex" xmlns:cx5="http://schemas.microsoft.com/office/drawing/2016/5/11/chartex" xmlns:cx6="http://schemas.microsoft.com/office/drawing/2016/5/12/chartex" xmlns:cx7="http://schemas.microsoft.com/office/drawing/2016/5/13/chartex" xmlns:cx8="http://schemas.microsoft.com/office/drawing/2016/5/14/chartex" xmlns:mc="http://schemas.openxmlformats.org/markup-compatibility/2006" xmlns:aink="http://schemas.microsoft.com/office/drawing/2016/ink" xmlns:am3d="http://schemas.microsoft.com/office/drawing/2017/model3d" xmlns:o="urn:schemas-microsoft-com:office:office" xmlns:r="http://schemas.openxmlformats.org/officeDocument/2006/relationships" xmlns:m="http://schemas.openxmlformats.org/officeDocument/2006/math" xmlns:v="urn:schemas-microsoft-com:vml" xmlns:wp14="http://schemas.microsoft.com/office/word/2010/wordprocessingDrawing" xmlns:wp="http://schemas.openxmlformats.org/drawingml/2006/wordprocessingDrawing" xmlns:w10="urn:schemas-microsoft-com:office:word" xmlns:w="http://schemas.openxmlformats.org/wordprocessingml/2006/main" xmlns:w14="http://schemas.microsoft.com/office/word/2010/wordml" xmlns:w15="http://schemas.microsoft.com/office/word/2012/wordml" xmlns:w16cid="http://schemas.microsoft.com/office/word/2016/wordml/cid" xmlns:w16se="http://schemas.microsoft.com/office/word/2015/wordml/symex" xmlns:wpg="http://schemas.microsoft.com/office/word/2010/wordprocessingGroup" xmlns:wpi="http://schemas.microsoft.com/office/word/2010/wordprocessingInk" xmlns:wne="http://schemas.microsoft.com/office/word/2006/wordml" xmlns:wps="http://schemas.microsoft.com/office/word/2010/wordprocessingShape" mc:Ignorable="w14 w15 w16se w16cid wp14">
+<w:numbering xmlns:wpc="http://schemas.microsoft.com/office/word/2010/wordprocessingCanvas" xmlns:mc="http://schemas.openxmlformats.org/markup-compatibility/2006" xmlns:o="urn:schemas-microsoft-com:office:office" xmlns:r="http://schemas.openxmlformats.org/officeDocument/2006/relationships" xmlns:m="http://schemas.openxmlformats.org/officeDocument/2006/math" xmlns:v="urn:schemas-microsoft-com:vml" xmlns:wp14="http://schemas.microsoft.com/office/word/2010/wordprocessingDrawing" xmlns:wp="http://schemas.openxmlformats.org/drawingml/2006/wordprocessingDrawing" xmlns:w10="urn:schemas-microsoft-com:office:word" xmlns:w="http://schemas.openxmlformats.org/wordprocessingml/2006/main" xmlns:w14="http://schemas.microsoft.com/office/word/2010/wordml" xmlns:w15="http://schemas.microsoft.com/office/word/2012/wordml" xmlns:wpg="http://schemas.microsoft.com/office/word/2010/wordprocessingGroup" xmlns:wpi="http://schemas.microsoft.com/office/word/2010/wordprocessingInk" xmlns:wne="http://schemas.microsoft.com/office/word/2006/wordml" xmlns:wps="http://schemas.microsoft.com/office/word/2010/wordprocessingShape" mc:Ignorable="w14 w15 wp14">
   <w:numPicBullet w:numPicBulletId="0">
     <w:pict>
       <v:shapetype id="_x0000_t75" coordsize="21600,21600" o:spt="75" o:preferrelative="t" path="m@4@5l@4@11@9@11@9@5xe" filled="f" stroked="f">
@@ -3094,7 +3034,7 @@
       </v:shape>
     </w:pict>
   </w:numPicBullet>
-  <w:abstractNum w:abstractNumId="0" w15:restartNumberingAfterBreak="0">
+  <w:abstractNum w:abstractNumId="0">
     <w:nsid w:val="0841479E"/>
     <w:multiLevelType w:val="hybridMultilevel"/>
     <w:tmpl w:val="62B2BF94"/>
@@ -3224,7 +3164,7 @@
       </w:pPr>
     </w:lvl>
   </w:abstractNum>
-  <w:abstractNum w:abstractNumId="1" w15:restartNumberingAfterBreak="0">
+  <w:abstractNum w:abstractNumId="1">
     <w:nsid w:val="09024A45"/>
     <w:multiLevelType w:val="hybridMultilevel"/>
     <w:tmpl w:val="F09417E0"/>
@@ -3365,7 +3305,7 @@
       </w:rPr>
     </w:lvl>
   </w:abstractNum>
-  <w:abstractNum w:abstractNumId="2" w15:restartNumberingAfterBreak="0">
+  <w:abstractNum w:abstractNumId="2">
     <w:nsid w:val="25D87D73"/>
     <w:multiLevelType w:val="hybridMultilevel"/>
     <w:tmpl w:val="FEE43CB2"/>
@@ -3506,7 +3446,7 @@
       </w:rPr>
     </w:lvl>
   </w:abstractNum>
-  <w:abstractNum w:abstractNumId="3" w15:restartNumberingAfterBreak="0">
+  <w:abstractNum w:abstractNumId="3">
     <w:nsid w:val="26653C65"/>
     <w:multiLevelType w:val="hybridMultilevel"/>
     <w:tmpl w:val="47E6C836"/>
@@ -3647,7 +3587,7 @@
       </w:rPr>
     </w:lvl>
   </w:abstractNum>
-  <w:abstractNum w:abstractNumId="4" w15:restartNumberingAfterBreak="0">
+  <w:abstractNum w:abstractNumId="4">
     <w:nsid w:val="33130D5A"/>
     <w:multiLevelType w:val="hybridMultilevel"/>
     <w:tmpl w:val="B60EC098"/>
@@ -3787,7 +3727,7 @@
       </w:rPr>
     </w:lvl>
   </w:abstractNum>
-  <w:abstractNum w:abstractNumId="5" w15:restartNumberingAfterBreak="0">
+  <w:abstractNum w:abstractNumId="5">
     <w:nsid w:val="4AA73E5C"/>
     <w:multiLevelType w:val="hybridMultilevel"/>
     <w:tmpl w:val="16C03BA8"/>
@@ -3913,7 +3853,7 @@
       </w:pPr>
     </w:lvl>
   </w:abstractNum>
-  <w:abstractNum w:abstractNumId="6" w15:restartNumberingAfterBreak="0">
+  <w:abstractNum w:abstractNumId="6">
     <w:nsid w:val="4E211E97"/>
     <w:multiLevelType w:val="hybridMultilevel"/>
     <w:tmpl w:val="096833BA"/>
@@ -4032,7 +3972,7 @@
       </w:pPr>
     </w:lvl>
   </w:abstractNum>
-  <w:abstractNum w:abstractNumId="7" w15:restartNumberingAfterBreak="0">
+  <w:abstractNum w:abstractNumId="7">
     <w:nsid w:val="5EF058D4"/>
     <w:multiLevelType w:val="singleLevel"/>
     <w:tmpl w:val="0413000F"/>
@@ -4049,7 +3989,7 @@
       </w:pPr>
     </w:lvl>
   </w:abstractNum>
-  <w:abstractNum w:abstractNumId="8" w15:restartNumberingAfterBreak="0">
+  <w:abstractNum w:abstractNumId="8">
     <w:nsid w:val="6DF526D8"/>
     <w:multiLevelType w:val="singleLevel"/>
     <w:tmpl w:val="ED7426A2"/>
@@ -4069,7 +4009,7 @@
       </w:rPr>
     </w:lvl>
   </w:abstractNum>
-  <w:abstractNum w:abstractNumId="9" w15:restartNumberingAfterBreak="0">
+  <w:abstractNum w:abstractNumId="9">
     <w:nsid w:val="7CE11030"/>
     <w:multiLevelType w:val="hybridMultilevel"/>
     <w:tmpl w:val="7D6AA8D8"/>
@@ -4233,7 +4173,7 @@
 </file>
 
 <file path=word/styles.xml><?xml version="1.0" encoding="utf-8"?>
-<w:styles xmlns:mc="http://schemas.openxmlformats.org/markup-compatibility/2006" xmlns:r="http://schemas.openxmlformats.org/officeDocument/2006/relationships" xmlns:w="http://schemas.openxmlformats.org/wordprocessingml/2006/main" xmlns:w14="http://schemas.microsoft.com/office/word/2010/wordml" xmlns:w15="http://schemas.microsoft.com/office/word/2012/wordml" xmlns:w16cid="http://schemas.microsoft.com/office/word/2016/wordml/cid" xmlns:w16se="http://schemas.microsoft.com/office/word/2015/wordml/symex" mc:Ignorable="w14 w15 w16se w16cid">
+<w:styles xmlns:mc="http://schemas.openxmlformats.org/markup-compatibility/2006" xmlns:r="http://schemas.openxmlformats.org/officeDocument/2006/relationships" xmlns:w="http://schemas.openxmlformats.org/wordprocessingml/2006/main" xmlns:w14="http://schemas.microsoft.com/office/word/2010/wordml" xmlns:w15="http://schemas.microsoft.com/office/word/2012/wordml" mc:Ignorable="w14 w15">
   <w:docDefaults>
     <w:rPrDefault>
       <w:rPr>
@@ -4243,7 +4183,7 @@
     </w:rPrDefault>
     <w:pPrDefault/>
   </w:docDefaults>
-  <w:latentStyles w:defLockedState="0" w:defUIPriority="0" w:defSemiHidden="0" w:defUnhideWhenUsed="0" w:defQFormat="0" w:count="375">
+  <w:latentStyles w:defLockedState="0" w:defUIPriority="0" w:defSemiHidden="0" w:defUnhideWhenUsed="0" w:defQFormat="0" w:count="371">
     <w:lsdException w:name="Normal" w:qFormat="1"/>
     <w:lsdException w:name="heading 1" w:qFormat="1"/>
     <w:lsdException w:name="heading 2" w:qFormat="1"/>
@@ -4343,6 +4283,7 @@
     <w:lsdException w:name="HTML Sample" w:semiHidden="1" w:unhideWhenUsed="1"/>
     <w:lsdException w:name="HTML Typewriter" w:semiHidden="1" w:unhideWhenUsed="1"/>
     <w:lsdException w:name="HTML Variable" w:semiHidden="1" w:unhideWhenUsed="1"/>
+    <w:lsdException w:name="Normal Table" w:semiHidden="1" w:unhideWhenUsed="1"/>
     <w:lsdException w:name="annotation subject" w:semiHidden="1" w:unhideWhenUsed="1"/>
     <w:lsdException w:name="No List" w:semiHidden="1" w:unhideWhenUsed="1"/>
     <w:lsdException w:name="Outline List 1" w:semiHidden="1" w:unhideWhenUsed="1"/>
@@ -4386,8 +4327,10 @@
     <w:lsdException w:name="Table Elegant" w:semiHidden="1" w:unhideWhenUsed="1"/>
     <w:lsdException w:name="Table Professional" w:semiHidden="1" w:unhideWhenUsed="1"/>
     <w:lsdException w:name="Table Subtle 1" w:semiHidden="1" w:unhideWhenUsed="1"/>
+    <w:lsdException w:name="Table Subtle 2" w:semiHidden="1" w:unhideWhenUsed="1"/>
     <w:lsdException w:name="Table Web 1" w:semiHidden="1" w:unhideWhenUsed="1"/>
     <w:lsdException w:name="Table Web 2" w:semiHidden="1" w:unhideWhenUsed="1"/>
+    <w:lsdException w:name="Table Web 3" w:semiHidden="1" w:unhideWhenUsed="1"/>
     <w:lsdException w:name="Balloon Text" w:semiHidden="1" w:unhideWhenUsed="1"/>
     <w:lsdException w:name="Table Theme" w:semiHidden="1" w:unhideWhenUsed="1"/>
     <w:lsdException w:name="Placeholder Text" w:semiHidden="1" w:uiPriority="99"/>
@@ -4605,10 +4548,6 @@
     <w:lsdException w:name="List Table 5 Dark Accent 6" w:uiPriority="50"/>
     <w:lsdException w:name="List Table 6 Colorful Accent 6" w:uiPriority="51"/>
     <w:lsdException w:name="List Table 7 Colorful Accent 6" w:uiPriority="52"/>
-    <w:lsdException w:name="Mention" w:semiHidden="1" w:uiPriority="99" w:unhideWhenUsed="1"/>
-    <w:lsdException w:name="Smart Hyperlink" w:semiHidden="1" w:uiPriority="99" w:unhideWhenUsed="1"/>
-    <w:lsdException w:name="Hashtag" w:semiHidden="1" w:uiPriority="99" w:unhideWhenUsed="1"/>
-    <w:lsdException w:name="Unresolved Mention" w:semiHidden="1" w:uiPriority="99" w:unhideWhenUsed="1"/>
   </w:latentStyles>
   <w:style w:type="paragraph" w:default="1" w:styleId="Standaard">
     <w:name w:val="Normal"/>
@@ -4761,6 +4700,7 @@
     <w:basedOn w:val="Standaardtabel"/>
     <w:rsid w:val="004439C2"/>
     <w:tblPr>
+      <w:tblInd w:w="0" w:type="dxa"/>
       <w:tblBorders>
         <w:top w:val="single" w:sz="4" w:space="0" w:color="auto"/>
         <w:left w:val="single" w:sz="4" w:space="0" w:color="auto"/>
@@ -4769,6 +4709,12 @@
         <w:insideH w:val="single" w:sz="4" w:space="0" w:color="auto"/>
         <w:insideV w:val="single" w:sz="4" w:space="0" w:color="auto"/>
       </w:tblBorders>
+      <w:tblCellMar>
+        <w:top w:w="0" w:type="dxa"/>
+        <w:left w:w="108" w:type="dxa"/>
+        <w:bottom w:w="0" w:type="dxa"/>
+        <w:right w:w="108" w:type="dxa"/>
+      </w:tblCellMar>
     </w:tblPr>
   </w:style>
   <w:style w:type="paragraph" w:styleId="Ballontekst">
@@ -5143,7 +5089,7 @@
 </file>
 
 <file path=customXml/itemProps1.xml><?xml version="1.0" encoding="utf-8"?>
-<ds:datastoreItem xmlns:ds="http://schemas.openxmlformats.org/officeDocument/2006/customXml" ds:itemID="{08CB2E20-AF8C-46E2-AB0F-5E1A203D9103}">
+<ds:datastoreItem xmlns:ds="http://schemas.openxmlformats.org/officeDocument/2006/customXml" ds:itemID="{BA6F07B1-F9AA-49AE-9807-76A9B43155D3}">
   <ds:schemaRefs>
     <ds:schemaRef ds:uri="http://schemas.openxmlformats.org/officeDocument/2006/bibliography"/>
   </ds:schemaRefs>

</xml_diff>

<commit_message>
Kruispunt schema + logboek + lichten programma
</commit_message>
<xml_diff>
--- a/Logboek/Logboek GIP 6EE 2018-2019 - Robbe Dierickx.docx
+++ b/Logboek/Logboek GIP 6EE 2018-2019 - Robbe Dierickx.docx
@@ -2771,8 +2771,6 @@
               </w:rPr>
               <w:t xml:space="preserve"> samenstellen voor het eindbord. Aantal gewerkte uren: 2</w:t>
             </w:r>
-            <w:bookmarkStart w:id="1" w:name="_GoBack"/>
-            <w:bookmarkEnd w:id="1"/>
           </w:p>
         </w:tc>
       </w:tr>
@@ -2794,6 +2792,12 @@
                 <w:rFonts w:ascii="Century Gothic" w:hAnsi="Century Gothic"/>
               </w:rPr>
             </w:pPr>
+            <w:r>
+              <w:rPr>
+                <w:rFonts w:ascii="Century Gothic" w:hAnsi="Century Gothic"/>
+              </w:rPr>
+              <w:t>27/11</w:t>
+            </w:r>
           </w:p>
         </w:tc>
         <w:tc>
@@ -2809,6 +2813,12 @@
                 <w:rFonts w:ascii="Century Gothic" w:hAnsi="Century Gothic"/>
               </w:rPr>
             </w:pPr>
+            <w:r>
+              <w:rPr>
+                <w:rFonts w:ascii="Century Gothic" w:hAnsi="Century Gothic"/>
+              </w:rPr>
+              <w:t>EE</w:t>
+            </w:r>
           </w:p>
         </w:tc>
         <w:tc>
@@ -2824,6 +2834,20 @@
                 <w:rFonts w:ascii="Century Gothic" w:hAnsi="Century Gothic"/>
               </w:rPr>
             </w:pPr>
+            <w:r>
+              <w:rPr>
+                <w:rFonts w:ascii="Century Gothic" w:hAnsi="Century Gothic"/>
+              </w:rPr>
+              <w:t>Testen van het schema van de lichtsturing en het maken van het programma ervoor (Drivers installeren voor de ATTiny85) + verder werken</w:t>
+            </w:r>
+            <w:bookmarkStart w:id="1" w:name="_GoBack"/>
+            <w:bookmarkEnd w:id="1"/>
+            <w:r>
+              <w:rPr>
+                <w:rFonts w:ascii="Century Gothic" w:hAnsi="Century Gothic"/>
+              </w:rPr>
+              <w:t xml:space="preserve"> aan het eindschema. Aantal gewerkte uren: 3.</w:t>
+            </w:r>
           </w:p>
         </w:tc>
       </w:tr>
@@ -5089,7 +5113,7 @@
 </file>
 
 <file path=customXml/itemProps1.xml><?xml version="1.0" encoding="utf-8"?>
-<ds:datastoreItem xmlns:ds="http://schemas.openxmlformats.org/officeDocument/2006/customXml" ds:itemID="{BA6F07B1-F9AA-49AE-9807-76A9B43155D3}">
+<ds:datastoreItem xmlns:ds="http://schemas.openxmlformats.org/officeDocument/2006/customXml" ds:itemID="{5EFB8F6C-7157-4E66-9F76-5486838D5EFB}">
   <ds:schemaRefs>
     <ds:schemaRef ds:uri="http://schemas.openxmlformats.org/officeDocument/2006/bibliography"/>
   </ds:schemaRefs>

</xml_diff>

<commit_message>
Bord kruispunt + library aanpassing + logboek
</commit_message>
<xml_diff>
--- a/Logboek/Logboek GIP 6EE 2018-2019 - Robbe Dierickx.docx
+++ b/Logboek/Logboek GIP 6EE 2018-2019 - Robbe Dierickx.docx
@@ -2628,18 +2628,18 @@
         <w:tblLook w:val="0000" w:firstRow="0" w:lastRow="0" w:firstColumn="0" w:lastColumn="0" w:noHBand="0" w:noVBand="0"/>
       </w:tblPr>
       <w:tblGrid>
-        <w:gridCol w:w="850"/>
-        <w:gridCol w:w="1701"/>
-        <w:gridCol w:w="6165"/>
+        <w:gridCol w:w="851"/>
+        <w:gridCol w:w="1703"/>
+        <w:gridCol w:w="6176"/>
       </w:tblGrid>
       <w:tr>
         <w:trPr>
           <w:cantSplit/>
-          <w:trHeight w:val="380"/>
+          <w:trHeight w:val="388"/>
         </w:trPr>
         <w:tc>
           <w:tcPr>
-            <w:tcW w:w="850" w:type="dxa"/>
+            <w:tcW w:w="851" w:type="dxa"/>
             <w:tcBorders>
               <w:top w:val="single" w:sz="18" w:space="0" w:color="auto"/>
               <w:bottom w:val="single" w:sz="4" w:space="0" w:color="auto"/>
@@ -2652,11 +2652,13 @@
                 <w:rFonts w:ascii="Century Gothic" w:hAnsi="Century Gothic"/>
               </w:rPr>
             </w:pPr>
-          </w:p>
-        </w:tc>
-        <w:tc>
-          <w:tcPr>
-            <w:tcW w:w="1701" w:type="dxa"/>
+            <w:bookmarkStart w:id="1" w:name="_GoBack"/>
+            <w:bookmarkEnd w:id="1"/>
+          </w:p>
+        </w:tc>
+        <w:tc>
+          <w:tcPr>
+            <w:tcW w:w="1703" w:type="dxa"/>
             <w:tcBorders>
               <w:top w:val="single" w:sz="18" w:space="0" w:color="auto"/>
               <w:bottom w:val="single" w:sz="4" w:space="0" w:color="auto"/>
@@ -2673,7 +2675,7 @@
         </w:tc>
         <w:tc>
           <w:tcPr>
-            <w:tcW w:w="6165" w:type="dxa"/>
+            <w:tcW w:w="6176" w:type="dxa"/>
             <w:tcBorders>
               <w:left w:val="nil"/>
               <w:bottom w:val="single" w:sz="4" w:space="0" w:color="auto"/>
@@ -2691,11 +2693,11 @@
       <w:tr>
         <w:trPr>
           <w:cantSplit/>
-          <w:trHeight w:val="280"/>
+          <w:trHeight w:val="286"/>
         </w:trPr>
         <w:tc>
           <w:tcPr>
-            <w:tcW w:w="850" w:type="dxa"/>
+            <w:tcW w:w="851" w:type="dxa"/>
             <w:tcBorders>
               <w:top w:val="nil"/>
               <w:right w:val="single" w:sz="4" w:space="0" w:color="auto"/>
@@ -2717,7 +2719,7 @@
         </w:tc>
         <w:tc>
           <w:tcPr>
-            <w:tcW w:w="1701" w:type="dxa"/>
+            <w:tcW w:w="1703" w:type="dxa"/>
             <w:tcBorders>
               <w:top w:val="nil"/>
               <w:right w:val="single" w:sz="4" w:space="0" w:color="auto"/>
@@ -2739,7 +2741,7 @@
         </w:tc>
         <w:tc>
           <w:tcPr>
-            <w:tcW w:w="6165" w:type="dxa"/>
+            <w:tcW w:w="6176" w:type="dxa"/>
             <w:tcBorders>
               <w:top w:val="nil"/>
               <w:left w:val="nil"/>
@@ -2777,11 +2779,11 @@
       <w:tr>
         <w:trPr>
           <w:cantSplit/>
-          <w:trHeight w:val="280"/>
+          <w:trHeight w:val="286"/>
         </w:trPr>
         <w:tc>
           <w:tcPr>
-            <w:tcW w:w="850" w:type="dxa"/>
+            <w:tcW w:w="851" w:type="dxa"/>
             <w:tcBorders>
               <w:right w:val="single" w:sz="4" w:space="0" w:color="auto"/>
             </w:tcBorders>
@@ -2802,7 +2804,7 @@
         </w:tc>
         <w:tc>
           <w:tcPr>
-            <w:tcW w:w="1701" w:type="dxa"/>
+            <w:tcW w:w="1703" w:type="dxa"/>
             <w:tcBorders>
               <w:right w:val="single" w:sz="4" w:space="0" w:color="auto"/>
             </w:tcBorders>
@@ -2823,7 +2825,7 @@
         </w:tc>
         <w:tc>
           <w:tcPr>
-            <w:tcW w:w="6165" w:type="dxa"/>
+            <w:tcW w:w="6176" w:type="dxa"/>
             <w:tcBorders>
               <w:left w:val="nil"/>
             </w:tcBorders>
@@ -2846,11 +2848,11 @@
       <w:tr>
         <w:trPr>
           <w:cantSplit/>
-          <w:trHeight w:val="280"/>
+          <w:trHeight w:val="286"/>
         </w:trPr>
         <w:tc>
           <w:tcPr>
-            <w:tcW w:w="850" w:type="dxa"/>
+            <w:tcW w:w="851" w:type="dxa"/>
             <w:tcBorders>
               <w:right w:val="single" w:sz="4" w:space="0" w:color="auto"/>
             </w:tcBorders>
@@ -2868,10 +2870,17 @@
               <w:t>29/11</w:t>
             </w:r>
           </w:p>
-        </w:tc>
-        <w:tc>
-          <w:tcPr>
-            <w:tcW w:w="1701" w:type="dxa"/>
+          <w:p>
+            <w:pPr>
+              <w:rPr>
+                <w:rFonts w:ascii="Century Gothic" w:hAnsi="Century Gothic"/>
+              </w:rPr>
+            </w:pPr>
+          </w:p>
+        </w:tc>
+        <w:tc>
+          <w:tcPr>
+            <w:tcW w:w="1703" w:type="dxa"/>
             <w:tcBorders>
               <w:right w:val="single" w:sz="4" w:space="0" w:color="auto"/>
             </w:tcBorders>
@@ -2892,7 +2901,7 @@
         </w:tc>
         <w:tc>
           <w:tcPr>
-            <w:tcW w:w="6165" w:type="dxa"/>
+            <w:tcW w:w="6176" w:type="dxa"/>
             <w:tcBorders>
               <w:left w:val="nil"/>
             </w:tcBorders>
@@ -2909,8 +2918,126 @@
               </w:rPr>
               <w:t>Maken van het eindschema (afgewerkt). Aantal gewerkte uren: 3.</w:t>
             </w:r>
-            <w:bookmarkStart w:id="1" w:name="_GoBack"/>
-            <w:bookmarkEnd w:id="1"/>
+          </w:p>
+        </w:tc>
+      </w:tr>
+      <w:tr>
+        <w:trPr>
+          <w:cantSplit/>
+          <w:trHeight w:val="286"/>
+        </w:trPr>
+        <w:tc>
+          <w:tcPr>
+            <w:tcW w:w="851" w:type="dxa"/>
+            <w:tcBorders>
+              <w:right w:val="single" w:sz="4" w:space="0" w:color="auto"/>
+            </w:tcBorders>
+          </w:tcPr>
+          <w:p>
+            <w:pPr>
+              <w:rPr>
+                <w:rFonts w:ascii="Century Gothic" w:hAnsi="Century Gothic"/>
+              </w:rPr>
+            </w:pPr>
+            <w:r>
+              <w:rPr>
+                <w:rFonts w:ascii="Century Gothic" w:hAnsi="Century Gothic"/>
+              </w:rPr>
+              <w:t>30/11</w:t>
+            </w:r>
+          </w:p>
+        </w:tc>
+        <w:tc>
+          <w:tcPr>
+            <w:tcW w:w="1703" w:type="dxa"/>
+            <w:tcBorders>
+              <w:right w:val="single" w:sz="4" w:space="0" w:color="auto"/>
+            </w:tcBorders>
+          </w:tcPr>
+          <w:p>
+            <w:pPr>
+              <w:rPr>
+                <w:rFonts w:ascii="Century Gothic" w:hAnsi="Century Gothic"/>
+              </w:rPr>
+            </w:pPr>
+            <w:r>
+              <w:rPr>
+                <w:rFonts w:ascii="Century Gothic" w:hAnsi="Century Gothic"/>
+              </w:rPr>
+              <w:t>EE</w:t>
+            </w:r>
+          </w:p>
+        </w:tc>
+        <w:tc>
+          <w:tcPr>
+            <w:tcW w:w="6176" w:type="dxa"/>
+            <w:tcBorders>
+              <w:left w:val="nil"/>
+            </w:tcBorders>
+          </w:tcPr>
+          <w:p>
+            <w:pPr>
+              <w:rPr>
+                <w:rFonts w:ascii="Century Gothic" w:hAnsi="Century Gothic"/>
+              </w:rPr>
+            </w:pPr>
+            <w:r>
+              <w:rPr>
+                <w:rFonts w:ascii="Century Gothic" w:hAnsi="Century Gothic"/>
+              </w:rPr>
+              <w:t>Maken van het bord van het eindschema. Aantal gewerkte uren: 3.</w:t>
+            </w:r>
+          </w:p>
+        </w:tc>
+      </w:tr>
+      <w:tr>
+        <w:trPr>
+          <w:cantSplit/>
+          <w:trHeight w:val="286"/>
+        </w:trPr>
+        <w:tc>
+          <w:tcPr>
+            <w:tcW w:w="851" w:type="dxa"/>
+            <w:tcBorders>
+              <w:right w:val="single" w:sz="4" w:space="0" w:color="auto"/>
+            </w:tcBorders>
+          </w:tcPr>
+          <w:p>
+            <w:pPr>
+              <w:rPr>
+                <w:rFonts w:ascii="Century Gothic" w:hAnsi="Century Gothic"/>
+              </w:rPr>
+            </w:pPr>
+          </w:p>
+        </w:tc>
+        <w:tc>
+          <w:tcPr>
+            <w:tcW w:w="1703" w:type="dxa"/>
+            <w:tcBorders>
+              <w:right w:val="single" w:sz="4" w:space="0" w:color="auto"/>
+            </w:tcBorders>
+          </w:tcPr>
+          <w:p>
+            <w:pPr>
+              <w:rPr>
+                <w:rFonts w:ascii="Century Gothic" w:hAnsi="Century Gothic"/>
+              </w:rPr>
+            </w:pPr>
+          </w:p>
+        </w:tc>
+        <w:tc>
+          <w:tcPr>
+            <w:tcW w:w="6176" w:type="dxa"/>
+            <w:tcBorders>
+              <w:left w:val="nil"/>
+            </w:tcBorders>
+          </w:tcPr>
+          <w:p>
+            <w:pPr>
+              <w:rPr>
+                <w:rFonts w:ascii="Century Gothic" w:hAnsi="Century Gothic"/>
+              </w:rPr>
+            </w:pPr>
           </w:p>
         </w:tc>
       </w:tr>
@@ -3005,7 +3132,7 @@
         <w:rFonts w:asciiTheme="majorHAnsi" w:hAnsiTheme="majorHAnsi"/>
         <w:noProof/>
       </w:rPr>
-      <w:t>2</w:t>
+      <w:t>3</w:t>
     </w:r>
     <w:r>
       <w:rPr>
@@ -3065,7 +3192,7 @@
         <v:path o:extrusionok="f" gradientshapeok="t" o:connecttype="rect"/>
         <o:lock v:ext="edit" aspectratio="t"/>
       </v:shapetype>
-      <v:shape id="_x0000_i1027" type="#_x0000_t75" style="width:9pt;height:9pt" o:bullet="t">
+      <v:shape id="_x0000_i1027" type="#_x0000_t75" style="width:8.9pt;height:8.9pt" o:bullet="t">
         <v:imagedata r:id="rId1" o:title="j0115844"/>
       </v:shape>
     </w:pict>
@@ -5125,7 +5252,7 @@
 </file>
 
 <file path=customXml/itemProps1.xml><?xml version="1.0" encoding="utf-8"?>
-<ds:datastoreItem xmlns:ds="http://schemas.openxmlformats.org/officeDocument/2006/customXml" ds:itemID="{67066E0E-5B8D-4E7E-A40B-E34D0FFD3F36}">
+<ds:datastoreItem xmlns:ds="http://schemas.openxmlformats.org/officeDocument/2006/customXml" ds:itemID="{0DE87B13-AE6B-429B-97EA-E11AF8857C24}">
   <ds:schemaRefs>
     <ds:schemaRef ds:uri="http://schemas.openxmlformats.org/officeDocument/2006/bibliography"/>
   </ds:schemaRefs>

</xml_diff>

<commit_message>
Bord en schema + logboek
</commit_message>
<xml_diff>
--- a/Logboek/Logboek GIP 6EE 2018-2019 - Robbe Dierickx.docx
+++ b/Logboek/Logboek GIP 6EE 2018-2019 - Robbe Dierickx.docx
@@ -2652,8 +2652,6 @@
                 <w:rFonts w:ascii="Century Gothic" w:hAnsi="Century Gothic"/>
               </w:rPr>
             </w:pPr>
-            <w:bookmarkStart w:id="1" w:name="_GoBack"/>
-            <w:bookmarkEnd w:id="1"/>
           </w:p>
         </w:tc>
         <w:tc>
@@ -2773,6 +2771,526 @@
               </w:rPr>
               <w:t xml:space="preserve"> samenstellen voor het eindbord. Aantal gewerkte uren: 2</w:t>
             </w:r>
+          </w:p>
+        </w:tc>
+      </w:tr>
+      <w:tr>
+        <w:trPr>
+          <w:cantSplit/>
+          <w:trHeight w:val="286"/>
+        </w:trPr>
+        <w:tc>
+          <w:tcPr>
+            <w:tcW w:w="851" w:type="dxa"/>
+            <w:tcBorders>
+              <w:right w:val="single" w:sz="4" w:space="0" w:color="auto"/>
+            </w:tcBorders>
+          </w:tcPr>
+          <w:p>
+            <w:pPr>
+              <w:rPr>
+                <w:rFonts w:ascii="Century Gothic" w:hAnsi="Century Gothic"/>
+              </w:rPr>
+            </w:pPr>
+            <w:r>
+              <w:rPr>
+                <w:rFonts w:ascii="Century Gothic" w:hAnsi="Century Gothic"/>
+              </w:rPr>
+              <w:t>27/11</w:t>
+            </w:r>
+          </w:p>
+        </w:tc>
+        <w:tc>
+          <w:tcPr>
+            <w:tcW w:w="1703" w:type="dxa"/>
+            <w:tcBorders>
+              <w:right w:val="single" w:sz="4" w:space="0" w:color="auto"/>
+            </w:tcBorders>
+          </w:tcPr>
+          <w:p>
+            <w:pPr>
+              <w:rPr>
+                <w:rFonts w:ascii="Century Gothic" w:hAnsi="Century Gothic"/>
+              </w:rPr>
+            </w:pPr>
+            <w:r>
+              <w:rPr>
+                <w:rFonts w:ascii="Century Gothic" w:hAnsi="Century Gothic"/>
+              </w:rPr>
+              <w:t>EE</w:t>
+            </w:r>
+          </w:p>
+        </w:tc>
+        <w:tc>
+          <w:tcPr>
+            <w:tcW w:w="6176" w:type="dxa"/>
+            <w:tcBorders>
+              <w:left w:val="nil"/>
+            </w:tcBorders>
+          </w:tcPr>
+          <w:p>
+            <w:pPr>
+              <w:rPr>
+                <w:rFonts w:ascii="Century Gothic" w:hAnsi="Century Gothic"/>
+              </w:rPr>
+            </w:pPr>
+            <w:r>
+              <w:rPr>
+                <w:rFonts w:ascii="Century Gothic" w:hAnsi="Century Gothic"/>
+              </w:rPr>
+              <w:t>Testen van het schema van de lichtsturing en het maken van het programma ervoor (Drivers installeren voor de ATTiny85) + verder werken aan het eindschema. Aantal gewerkte uren: 3.</w:t>
+            </w:r>
+          </w:p>
+        </w:tc>
+      </w:tr>
+      <w:tr>
+        <w:trPr>
+          <w:cantSplit/>
+          <w:trHeight w:val="286"/>
+        </w:trPr>
+        <w:tc>
+          <w:tcPr>
+            <w:tcW w:w="851" w:type="dxa"/>
+            <w:tcBorders>
+              <w:right w:val="single" w:sz="4" w:space="0" w:color="auto"/>
+            </w:tcBorders>
+          </w:tcPr>
+          <w:p>
+            <w:pPr>
+              <w:rPr>
+                <w:rFonts w:ascii="Century Gothic" w:hAnsi="Century Gothic"/>
+              </w:rPr>
+            </w:pPr>
+            <w:r>
+              <w:rPr>
+                <w:rFonts w:ascii="Century Gothic" w:hAnsi="Century Gothic"/>
+              </w:rPr>
+              <w:t>29/11</w:t>
+            </w:r>
+          </w:p>
+          <w:p>
+            <w:pPr>
+              <w:rPr>
+                <w:rFonts w:ascii="Century Gothic" w:hAnsi="Century Gothic"/>
+              </w:rPr>
+            </w:pPr>
+          </w:p>
+        </w:tc>
+        <w:tc>
+          <w:tcPr>
+            <w:tcW w:w="1703" w:type="dxa"/>
+            <w:tcBorders>
+              <w:right w:val="single" w:sz="4" w:space="0" w:color="auto"/>
+            </w:tcBorders>
+          </w:tcPr>
+          <w:p>
+            <w:pPr>
+              <w:rPr>
+                <w:rFonts w:ascii="Century Gothic" w:hAnsi="Century Gothic"/>
+              </w:rPr>
+            </w:pPr>
+            <w:r>
+              <w:rPr>
+                <w:rFonts w:ascii="Century Gothic" w:hAnsi="Century Gothic"/>
+              </w:rPr>
+              <w:t>EE</w:t>
+            </w:r>
+          </w:p>
+        </w:tc>
+        <w:tc>
+          <w:tcPr>
+            <w:tcW w:w="6176" w:type="dxa"/>
+            <w:tcBorders>
+              <w:left w:val="nil"/>
+            </w:tcBorders>
+          </w:tcPr>
+          <w:p>
+            <w:pPr>
+              <w:rPr>
+                <w:rFonts w:ascii="Century Gothic" w:hAnsi="Century Gothic"/>
+              </w:rPr>
+            </w:pPr>
+            <w:r>
+              <w:rPr>
+                <w:rFonts w:ascii="Century Gothic" w:hAnsi="Century Gothic"/>
+              </w:rPr>
+              <w:t>Maken van het eindschema (afgewerkt). Aantal gewerkte uren: 3.</w:t>
+            </w:r>
+          </w:p>
+        </w:tc>
+      </w:tr>
+      <w:tr>
+        <w:trPr>
+          <w:cantSplit/>
+          <w:trHeight w:val="286"/>
+        </w:trPr>
+        <w:tc>
+          <w:tcPr>
+            <w:tcW w:w="851" w:type="dxa"/>
+            <w:tcBorders>
+              <w:right w:val="single" w:sz="4" w:space="0" w:color="auto"/>
+            </w:tcBorders>
+          </w:tcPr>
+          <w:p>
+            <w:pPr>
+              <w:rPr>
+                <w:rFonts w:ascii="Century Gothic" w:hAnsi="Century Gothic"/>
+              </w:rPr>
+            </w:pPr>
+            <w:r>
+              <w:rPr>
+                <w:rFonts w:ascii="Century Gothic" w:hAnsi="Century Gothic"/>
+              </w:rPr>
+              <w:t>30/11</w:t>
+            </w:r>
+          </w:p>
+        </w:tc>
+        <w:tc>
+          <w:tcPr>
+            <w:tcW w:w="1703" w:type="dxa"/>
+            <w:tcBorders>
+              <w:right w:val="single" w:sz="4" w:space="0" w:color="auto"/>
+            </w:tcBorders>
+          </w:tcPr>
+          <w:p>
+            <w:pPr>
+              <w:rPr>
+                <w:rFonts w:ascii="Century Gothic" w:hAnsi="Century Gothic"/>
+              </w:rPr>
+            </w:pPr>
+            <w:r>
+              <w:rPr>
+                <w:rFonts w:ascii="Century Gothic" w:hAnsi="Century Gothic"/>
+              </w:rPr>
+              <w:t>EE</w:t>
+            </w:r>
+          </w:p>
+        </w:tc>
+        <w:tc>
+          <w:tcPr>
+            <w:tcW w:w="6176" w:type="dxa"/>
+            <w:tcBorders>
+              <w:left w:val="nil"/>
+            </w:tcBorders>
+          </w:tcPr>
+          <w:p>
+            <w:pPr>
+              <w:rPr>
+                <w:rFonts w:ascii="Century Gothic" w:hAnsi="Century Gothic"/>
+              </w:rPr>
+            </w:pPr>
+            <w:r>
+              <w:rPr>
+                <w:rFonts w:ascii="Century Gothic" w:hAnsi="Century Gothic"/>
+              </w:rPr>
+              <w:t>Maken van het bord van het eindschema. Aantal gewerkte uren: 3.</w:t>
+            </w:r>
+          </w:p>
+        </w:tc>
+      </w:tr>
+      <w:tr>
+        <w:trPr>
+          <w:cantSplit/>
+          <w:trHeight w:val="286"/>
+        </w:trPr>
+        <w:tc>
+          <w:tcPr>
+            <w:tcW w:w="851" w:type="dxa"/>
+            <w:tcBorders>
+              <w:right w:val="single" w:sz="4" w:space="0" w:color="auto"/>
+            </w:tcBorders>
+          </w:tcPr>
+          <w:p>
+            <w:pPr>
+              <w:rPr>
+                <w:rFonts w:ascii="Century Gothic" w:hAnsi="Century Gothic"/>
+              </w:rPr>
+            </w:pPr>
+          </w:p>
+          <w:p>
+            <w:pPr>
+              <w:rPr>
+                <w:rFonts w:ascii="Century Gothic" w:hAnsi="Century Gothic"/>
+              </w:rPr>
+            </w:pPr>
+          </w:p>
+          <w:p>
+            <w:pPr>
+              <w:rPr>
+                <w:rFonts w:ascii="Century Gothic" w:hAnsi="Century Gothic"/>
+              </w:rPr>
+            </w:pPr>
+          </w:p>
+          <w:p>
+            <w:pPr>
+              <w:rPr>
+                <w:rFonts w:ascii="Century Gothic" w:hAnsi="Century Gothic"/>
+              </w:rPr>
+            </w:pPr>
+          </w:p>
+        </w:tc>
+        <w:tc>
+          <w:tcPr>
+            <w:tcW w:w="1703" w:type="dxa"/>
+            <w:tcBorders>
+              <w:right w:val="single" w:sz="4" w:space="0" w:color="auto"/>
+            </w:tcBorders>
+          </w:tcPr>
+          <w:p>
+            <w:pPr>
+              <w:rPr>
+                <w:rFonts w:ascii="Century Gothic" w:hAnsi="Century Gothic"/>
+              </w:rPr>
+            </w:pPr>
+          </w:p>
+        </w:tc>
+        <w:tc>
+          <w:tcPr>
+            <w:tcW w:w="6176" w:type="dxa"/>
+            <w:tcBorders>
+              <w:left w:val="nil"/>
+            </w:tcBorders>
+          </w:tcPr>
+          <w:p>
+            <w:pPr>
+              <w:rPr>
+                <w:rFonts w:ascii="Century Gothic" w:hAnsi="Century Gothic"/>
+              </w:rPr>
+            </w:pPr>
+          </w:p>
+        </w:tc>
+      </w:tr>
+      <w:tr>
+        <w:trPr>
+          <w:cantSplit/>
+          <w:trHeight w:val="286"/>
+        </w:trPr>
+        <w:tc>
+          <w:tcPr>
+            <w:tcW w:w="851" w:type="dxa"/>
+            <w:tcBorders>
+              <w:right w:val="single" w:sz="4" w:space="0" w:color="auto"/>
+            </w:tcBorders>
+          </w:tcPr>
+          <w:p>
+            <w:pPr>
+              <w:rPr>
+                <w:rFonts w:ascii="Century Gothic" w:hAnsi="Century Gothic"/>
+              </w:rPr>
+            </w:pPr>
+          </w:p>
+        </w:tc>
+        <w:tc>
+          <w:tcPr>
+            <w:tcW w:w="1703" w:type="dxa"/>
+            <w:tcBorders>
+              <w:right w:val="single" w:sz="4" w:space="0" w:color="auto"/>
+            </w:tcBorders>
+          </w:tcPr>
+          <w:p>
+            <w:pPr>
+              <w:rPr>
+                <w:rFonts w:ascii="Century Gothic" w:hAnsi="Century Gothic"/>
+              </w:rPr>
+            </w:pPr>
+          </w:p>
+        </w:tc>
+        <w:tc>
+          <w:tcPr>
+            <w:tcW w:w="6176" w:type="dxa"/>
+            <w:tcBorders>
+              <w:left w:val="nil"/>
+            </w:tcBorders>
+          </w:tcPr>
+          <w:p>
+            <w:pPr>
+              <w:rPr>
+                <w:rFonts w:ascii="Century Gothic" w:hAnsi="Century Gothic"/>
+              </w:rPr>
+            </w:pPr>
+          </w:p>
+        </w:tc>
+      </w:tr>
+    </w:tbl>
+    <w:p>
+      <w:pPr>
+        <w:pBdr>
+          <w:top w:val="single" w:sz="6" w:space="1" w:color="auto"/>
+          <w:left w:val="single" w:sz="6" w:space="1" w:color="auto"/>
+          <w:bottom w:val="single" w:sz="6" w:space="1" w:color="auto"/>
+          <w:right w:val="single" w:sz="6" w:space="1" w:color="auto"/>
+        </w:pBdr>
+        <w:shd w:val="pct10" w:color="auto" w:fill="auto"/>
+        <w:rPr>
+          <w:rFonts w:ascii="Century Gothic" w:hAnsi="Century Gothic"/>
+        </w:rPr>
+      </w:pPr>
+      <w:r>
+        <w:rPr>
+          <w:rFonts w:ascii="Century Gothic" w:hAnsi="Century Gothic"/>
+        </w:rPr>
+        <w:lastRenderedPageBreak/>
+        <w:t>Schoolweek : 49</w:t>
+      </w:r>
+    </w:p>
+    <w:p>
+      <w:pPr>
+        <w:rPr>
+          <w:rFonts w:ascii="Century Gothic" w:hAnsi="Century Gothic"/>
+        </w:rPr>
+      </w:pPr>
+    </w:p>
+    <w:tbl>
+      <w:tblPr>
+        <w:tblW w:w="0" w:type="auto"/>
+        <w:tblInd w:w="496" w:type="dxa"/>
+        <w:tblBorders>
+          <w:top w:val="single" w:sz="18" w:space="0" w:color="auto"/>
+          <w:left w:val="single" w:sz="18" w:space="0" w:color="auto"/>
+          <w:bottom w:val="single" w:sz="18" w:space="0" w:color="auto"/>
+          <w:right w:val="single" w:sz="18" w:space="0" w:color="auto"/>
+          <w:insideH w:val="dashSmallGap" w:sz="4" w:space="0" w:color="auto"/>
+          <w:insideV w:val="dashSmallGap" w:sz="4" w:space="0" w:color="auto"/>
+        </w:tblBorders>
+        <w:tblLayout w:type="fixed"/>
+        <w:tblCellMar>
+          <w:left w:w="70" w:type="dxa"/>
+          <w:right w:w="70" w:type="dxa"/>
+        </w:tblCellMar>
+        <w:tblLook w:val="0000" w:firstRow="0" w:lastRow="0" w:firstColumn="0" w:lastColumn="0" w:noHBand="0" w:noVBand="0"/>
+      </w:tblPr>
+      <w:tblGrid>
+        <w:gridCol w:w="851"/>
+        <w:gridCol w:w="1703"/>
+        <w:gridCol w:w="6176"/>
+      </w:tblGrid>
+      <w:tr>
+        <w:trPr>
+          <w:cantSplit/>
+          <w:trHeight w:val="388"/>
+        </w:trPr>
+        <w:tc>
+          <w:tcPr>
+            <w:tcW w:w="851" w:type="dxa"/>
+            <w:tcBorders>
+              <w:top w:val="single" w:sz="18" w:space="0" w:color="auto"/>
+              <w:bottom w:val="single" w:sz="4" w:space="0" w:color="auto"/>
+              <w:right w:val="single" w:sz="4" w:space="0" w:color="auto"/>
+            </w:tcBorders>
+          </w:tcPr>
+          <w:p>
+            <w:pPr>
+              <w:rPr>
+                <w:rFonts w:ascii="Century Gothic" w:hAnsi="Century Gothic"/>
+              </w:rPr>
+            </w:pPr>
+          </w:p>
+        </w:tc>
+        <w:tc>
+          <w:tcPr>
+            <w:tcW w:w="1703" w:type="dxa"/>
+            <w:tcBorders>
+              <w:top w:val="single" w:sz="18" w:space="0" w:color="auto"/>
+              <w:bottom w:val="single" w:sz="4" w:space="0" w:color="auto"/>
+              <w:right w:val="single" w:sz="4" w:space="0" w:color="auto"/>
+            </w:tcBorders>
+          </w:tcPr>
+          <w:p>
+            <w:pPr>
+              <w:rPr>
+                <w:rFonts w:ascii="Century Gothic" w:hAnsi="Century Gothic"/>
+              </w:rPr>
+            </w:pPr>
+          </w:p>
+        </w:tc>
+        <w:tc>
+          <w:tcPr>
+            <w:tcW w:w="6176" w:type="dxa"/>
+            <w:tcBorders>
+              <w:left w:val="nil"/>
+              <w:bottom w:val="single" w:sz="4" w:space="0" w:color="auto"/>
+            </w:tcBorders>
+          </w:tcPr>
+          <w:p>
+            <w:pPr>
+              <w:rPr>
+                <w:rFonts w:ascii="Century Gothic" w:hAnsi="Century Gothic"/>
+              </w:rPr>
+            </w:pPr>
+          </w:p>
+        </w:tc>
+      </w:tr>
+      <w:tr>
+        <w:trPr>
+          <w:cantSplit/>
+          <w:trHeight w:val="286"/>
+        </w:trPr>
+        <w:tc>
+          <w:tcPr>
+            <w:tcW w:w="851" w:type="dxa"/>
+            <w:tcBorders>
+              <w:top w:val="nil"/>
+              <w:right w:val="single" w:sz="4" w:space="0" w:color="auto"/>
+            </w:tcBorders>
+          </w:tcPr>
+          <w:p>
+            <w:pPr>
+              <w:rPr>
+                <w:rFonts w:ascii="Century Gothic" w:hAnsi="Century Gothic"/>
+              </w:rPr>
+            </w:pPr>
+            <w:r>
+              <w:rPr>
+                <w:rFonts w:ascii="Century Gothic" w:hAnsi="Century Gothic"/>
+              </w:rPr>
+              <w:t>3/12</w:t>
+            </w:r>
+          </w:p>
+        </w:tc>
+        <w:tc>
+          <w:tcPr>
+            <w:tcW w:w="1703" w:type="dxa"/>
+            <w:tcBorders>
+              <w:top w:val="nil"/>
+              <w:right w:val="single" w:sz="4" w:space="0" w:color="auto"/>
+            </w:tcBorders>
+          </w:tcPr>
+          <w:p>
+            <w:pPr>
+              <w:rPr>
+                <w:rFonts w:ascii="Century Gothic" w:hAnsi="Century Gothic"/>
+              </w:rPr>
+            </w:pPr>
+            <w:r>
+              <w:rPr>
+                <w:rFonts w:ascii="Century Gothic" w:hAnsi="Century Gothic"/>
+              </w:rPr>
+              <w:t>EE</w:t>
+            </w:r>
+          </w:p>
+        </w:tc>
+        <w:tc>
+          <w:tcPr>
+            <w:tcW w:w="6176" w:type="dxa"/>
+            <w:tcBorders>
+              <w:top w:val="nil"/>
+              <w:left w:val="nil"/>
+            </w:tcBorders>
+          </w:tcPr>
+          <w:p>
+            <w:pPr>
+              <w:rPr>
+                <w:rFonts w:ascii="Century Gothic" w:hAnsi="Century Gothic"/>
+              </w:rPr>
+            </w:pPr>
+            <w:r>
+              <w:rPr>
+                <w:rFonts w:ascii="Century Gothic" w:hAnsi="Century Gothic"/>
+              </w:rPr>
+              <w:t>Maken van het eindbord met toevoeging van een 24V – 5V schakeling. Aantal gewerkte uren: 2</w:t>
+            </w:r>
+            <w:bookmarkStart w:id="1" w:name="_GoBack"/>
+            <w:bookmarkEnd w:id="1"/>
           </w:p>
         </w:tc>
       </w:tr>
@@ -3132,7 +3650,7 @@
         <w:rFonts w:asciiTheme="majorHAnsi" w:hAnsiTheme="majorHAnsi"/>
         <w:noProof/>
       </w:rPr>
-      <w:t>3</w:t>
+      <w:t>4</w:t>
     </w:r>
     <w:r>
       <w:rPr>
@@ -3192,7 +3710,7 @@
         <v:path o:extrusionok="f" gradientshapeok="t" o:connecttype="rect"/>
         <o:lock v:ext="edit" aspectratio="t"/>
       </v:shapetype>
-      <v:shape id="_x0000_i1027" type="#_x0000_t75" style="width:8.9pt;height:8.9pt" o:bullet="t">
+      <v:shape id="_x0000_i1027" type="#_x0000_t75" style="width:8.75pt;height:8.75pt" o:bullet="t">
         <v:imagedata r:id="rId1" o:title="j0115844"/>
       </v:shape>
     </w:pict>
@@ -5252,7 +5770,7 @@
 </file>
 
 <file path=customXml/itemProps1.xml><?xml version="1.0" encoding="utf-8"?>
-<ds:datastoreItem xmlns:ds="http://schemas.openxmlformats.org/officeDocument/2006/customXml" ds:itemID="{0DE87B13-AE6B-429B-97EA-E11AF8857C24}">
+<ds:datastoreItem xmlns:ds="http://schemas.openxmlformats.org/officeDocument/2006/customXml" ds:itemID="{099D5F13-C2A6-4BD6-BE6D-E0D68267B1D0}">
   <ds:schemaRefs>
     <ds:schemaRef ds:uri="http://schemas.openxmlformats.org/officeDocument/2006/bibliography"/>
   </ds:schemaRefs>

</xml_diff>

<commit_message>
logboek en gip map
</commit_message>
<xml_diff>
--- a/Logboek/Logboek GIP 6EE 2018-2019 - Robbe Dierickx.docx
+++ b/Logboek/Logboek GIP 6EE 2018-2019 - Robbe Dierickx.docx
@@ -1,6 +1,6 @@
 
 <file path=word/document.xml><?xml version="1.0" encoding="utf-8"?>
-<w:document xmlns:wpc="http://schemas.microsoft.com/office/word/2010/wordprocessingCanvas" xmlns:mc="http://schemas.openxmlformats.org/markup-compatibility/2006" xmlns:o="urn:schemas-microsoft-com:office:office" xmlns:r="http://schemas.openxmlformats.org/officeDocument/2006/relationships" xmlns:m="http://schemas.openxmlformats.org/officeDocument/2006/math" xmlns:v="urn:schemas-microsoft-com:vml" xmlns:wp14="http://schemas.microsoft.com/office/word/2010/wordprocessingDrawing" xmlns:wp="http://schemas.openxmlformats.org/drawingml/2006/wordprocessingDrawing" xmlns:w10="urn:schemas-microsoft-com:office:word" xmlns:w="http://schemas.openxmlformats.org/wordprocessingml/2006/main" xmlns:w14="http://schemas.microsoft.com/office/word/2010/wordml" xmlns:w15="http://schemas.microsoft.com/office/word/2012/wordml" xmlns:wpg="http://schemas.microsoft.com/office/word/2010/wordprocessingGroup" xmlns:wpi="http://schemas.microsoft.com/office/word/2010/wordprocessingInk" xmlns:wne="http://schemas.microsoft.com/office/word/2006/wordml" xmlns:wps="http://schemas.microsoft.com/office/word/2010/wordprocessingShape" mc:Ignorable="w14 w15 wp14">
+<w:document xmlns:wpc="http://schemas.microsoft.com/office/word/2010/wordprocessingCanvas" xmlns:cx="http://schemas.microsoft.com/office/drawing/2014/chartex" xmlns:cx1="http://schemas.microsoft.com/office/drawing/2015/9/8/chartex" xmlns:cx2="http://schemas.microsoft.com/office/drawing/2015/10/21/chartex" xmlns:cx3="http://schemas.microsoft.com/office/drawing/2016/5/9/chartex" xmlns:cx4="http://schemas.microsoft.com/office/drawing/2016/5/10/chartex" xmlns:cx5="http://schemas.microsoft.com/office/drawing/2016/5/11/chartex" xmlns:cx6="http://schemas.microsoft.com/office/drawing/2016/5/12/chartex" xmlns:cx7="http://schemas.microsoft.com/office/drawing/2016/5/13/chartex" xmlns:cx8="http://schemas.microsoft.com/office/drawing/2016/5/14/chartex" xmlns:mc="http://schemas.openxmlformats.org/markup-compatibility/2006" xmlns:aink="http://schemas.microsoft.com/office/drawing/2016/ink" xmlns:am3d="http://schemas.microsoft.com/office/drawing/2017/model3d" xmlns:o="urn:schemas-microsoft-com:office:office" xmlns:r="http://schemas.openxmlformats.org/officeDocument/2006/relationships" xmlns:m="http://schemas.openxmlformats.org/officeDocument/2006/math" xmlns:v="urn:schemas-microsoft-com:vml" xmlns:wp14="http://schemas.microsoft.com/office/word/2010/wordprocessingDrawing" xmlns:wp="http://schemas.openxmlformats.org/drawingml/2006/wordprocessingDrawing" xmlns:w10="urn:schemas-microsoft-com:office:word" xmlns:w="http://schemas.openxmlformats.org/wordprocessingml/2006/main" xmlns:w14="http://schemas.microsoft.com/office/word/2010/wordml" xmlns:w15="http://schemas.microsoft.com/office/word/2012/wordml" xmlns:w16cid="http://schemas.microsoft.com/office/word/2016/wordml/cid" xmlns:w16se="http://schemas.microsoft.com/office/word/2015/wordml/symex" xmlns:wpg="http://schemas.microsoft.com/office/word/2010/wordprocessingGroup" xmlns:wpi="http://schemas.microsoft.com/office/word/2010/wordprocessingInk" xmlns:wne="http://schemas.microsoft.com/office/word/2006/wordml" xmlns:wps="http://schemas.microsoft.com/office/word/2010/wordprocessingShape" mc:Ignorable="w14 w15 w16se w16cid wp14">
   <w:body>
     <w:p>
       <w:pPr>
@@ -231,13 +231,23 @@
           <w:szCs w:val="28"/>
         </w:rPr>
       </w:pPr>
+      <w:proofErr w:type="gramStart"/>
       <w:r>
         <w:rPr>
           <w:rFonts w:ascii="Century Gothic" w:hAnsi="Century Gothic"/>
           <w:sz w:val="28"/>
           <w:szCs w:val="28"/>
         </w:rPr>
-        <w:t xml:space="preserve">Klas : </w:t>
+        <w:t>Klas :</w:t>
+      </w:r>
+      <w:proofErr w:type="gramEnd"/>
+      <w:r>
+        <w:rPr>
+          <w:rFonts w:ascii="Century Gothic" w:hAnsi="Century Gothic"/>
+          <w:sz w:val="28"/>
+          <w:szCs w:val="28"/>
+        </w:rPr>
+        <w:t xml:space="preserve"> </w:t>
       </w:r>
       <w:r>
         <w:rPr>
@@ -372,16 +382,37 @@
           <w:szCs w:val="24"/>
           <w:u w:val="single"/>
         </w:rPr>
-        <w:t>Technisch adviseur coördinator</w:t>
-      </w:r>
+        <w:t xml:space="preserve">Technisch adviseur </w:t>
+      </w:r>
+      <w:proofErr w:type="gramStart"/>
       <w:r>
         <w:rPr>
           <w:rFonts w:ascii="Century Gothic" w:hAnsi="Century Gothic"/>
           <w:color w:val="auto"/>
           <w:sz w:val="24"/>
           <w:szCs w:val="24"/>
-        </w:rPr>
-        <w:t xml:space="preserve"> : M. Van Gucht</w:t>
+          <w:u w:val="single"/>
+        </w:rPr>
+        <w:t>coördinator</w:t>
+      </w:r>
+      <w:r>
+        <w:rPr>
+          <w:rFonts w:ascii="Century Gothic" w:hAnsi="Century Gothic"/>
+          <w:color w:val="auto"/>
+          <w:sz w:val="24"/>
+          <w:szCs w:val="24"/>
+        </w:rPr>
+        <w:t xml:space="preserve"> :</w:t>
+      </w:r>
+      <w:proofErr w:type="gramEnd"/>
+      <w:r>
+        <w:rPr>
+          <w:rFonts w:ascii="Century Gothic" w:hAnsi="Century Gothic"/>
+          <w:color w:val="auto"/>
+          <w:sz w:val="24"/>
+          <w:szCs w:val="24"/>
+        </w:rPr>
+        <w:t xml:space="preserve"> M. Van Gucht</w:t>
       </w:r>
     </w:p>
     <w:p/>
@@ -399,47 +430,9 @@
           <w:sz w:val="24"/>
           <w:u w:val="single"/>
         </w:rPr>
-        <w:t>Mentor(en) school</w:t>
-      </w:r>
-      <w:r>
-        <w:rPr>
-          <w:rFonts w:ascii="Century Gothic" w:hAnsi="Century Gothic"/>
-          <w:sz w:val="24"/>
-        </w:rPr>
-        <w:t xml:space="preserve"> :  </w:t>
-      </w:r>
-      <w:r>
-        <w:rPr>
-          <w:rFonts w:ascii="Century Gothic" w:hAnsi="Century Gothic"/>
-          <w:sz w:val="24"/>
-        </w:rPr>
-        <w:t xml:space="preserve">E. </w:t>
-      </w:r>
-      <w:proofErr w:type="spellStart"/>
-      <w:r>
-        <w:rPr>
-          <w:rFonts w:ascii="Century Gothic" w:hAnsi="Century Gothic"/>
-          <w:sz w:val="24"/>
-        </w:rPr>
-        <w:t>Arckens</w:t>
-      </w:r>
-      <w:proofErr w:type="spellEnd"/>
-    </w:p>
-    <w:p>
-      <w:pPr>
-        <w:rPr>
-          <w:rFonts w:ascii="Century Gothic" w:hAnsi="Century Gothic"/>
-          <w:sz w:val="24"/>
-        </w:rPr>
-      </w:pPr>
-    </w:p>
-    <w:p>
-      <w:pPr>
-        <w:rPr>
-          <w:rFonts w:ascii="Century Gothic" w:hAnsi="Century Gothic"/>
-          <w:sz w:val="24"/>
-        </w:rPr>
-      </w:pPr>
+        <w:t xml:space="preserve">Mentor(en) </w:t>
+      </w:r>
+      <w:proofErr w:type="gramStart"/>
       <w:r>
         <w:rPr>
           <w:rFonts w:ascii="Century Gothic" w:hAnsi="Century Gothic"/>
@@ -447,6 +440,63 @@
           <w:sz w:val="24"/>
           <w:u w:val="single"/>
         </w:rPr>
+        <w:t>school</w:t>
+      </w:r>
+      <w:r>
+        <w:rPr>
+          <w:rFonts w:ascii="Century Gothic" w:hAnsi="Century Gothic"/>
+          <w:sz w:val="24"/>
+        </w:rPr>
+        <w:t xml:space="preserve"> :</w:t>
+      </w:r>
+      <w:proofErr w:type="gramEnd"/>
+      <w:r>
+        <w:rPr>
+          <w:rFonts w:ascii="Century Gothic" w:hAnsi="Century Gothic"/>
+          <w:sz w:val="24"/>
+        </w:rPr>
+        <w:t xml:space="preserve">  </w:t>
+      </w:r>
+      <w:r>
+        <w:rPr>
+          <w:rFonts w:ascii="Century Gothic" w:hAnsi="Century Gothic"/>
+          <w:sz w:val="24"/>
+        </w:rPr>
+        <w:t xml:space="preserve">E. </w:t>
+      </w:r>
+      <w:proofErr w:type="spellStart"/>
+      <w:r>
+        <w:rPr>
+          <w:rFonts w:ascii="Century Gothic" w:hAnsi="Century Gothic"/>
+          <w:sz w:val="24"/>
+        </w:rPr>
+        <w:t>Arckens</w:t>
+      </w:r>
+      <w:proofErr w:type="spellEnd"/>
+    </w:p>
+    <w:p>
+      <w:pPr>
+        <w:rPr>
+          <w:rFonts w:ascii="Century Gothic" w:hAnsi="Century Gothic"/>
+          <w:sz w:val="24"/>
+        </w:rPr>
+      </w:pPr>
+    </w:p>
+    <w:p>
+      <w:pPr>
+        <w:rPr>
+          <w:rFonts w:ascii="Century Gothic" w:hAnsi="Century Gothic"/>
+          <w:sz w:val="24"/>
+        </w:rPr>
+      </w:pPr>
+      <w:proofErr w:type="gramStart"/>
+      <w:r>
+        <w:rPr>
+          <w:rFonts w:ascii="Century Gothic" w:hAnsi="Century Gothic"/>
+          <w:b/>
+          <w:sz w:val="24"/>
+          <w:u w:val="single"/>
+        </w:rPr>
         <w:t>Leerling</w:t>
       </w:r>
       <w:r>
@@ -460,7 +510,15 @@
           <w:rFonts w:ascii="Century Gothic" w:hAnsi="Century Gothic"/>
           <w:sz w:val="24"/>
         </w:rPr>
-        <w:t xml:space="preserve"> : </w:t>
+        <w:t xml:space="preserve"> :</w:t>
+      </w:r>
+      <w:proofErr w:type="gramEnd"/>
+      <w:r>
+        <w:rPr>
+          <w:rFonts w:ascii="Century Gothic" w:hAnsi="Century Gothic"/>
+          <w:sz w:val="24"/>
+        </w:rPr>
+        <w:t xml:space="preserve"> </w:t>
       </w:r>
       <w:r>
         <w:rPr>
@@ -652,12 +710,14 @@
           <w:rFonts w:ascii="Century Gothic" w:hAnsi="Century Gothic"/>
         </w:rPr>
       </w:pPr>
+      <w:proofErr w:type="gramStart"/>
       <w:r>
         <w:rPr>
           <w:rFonts w:ascii="Century Gothic" w:hAnsi="Century Gothic"/>
         </w:rPr>
         <w:t>Naam :</w:t>
       </w:r>
+      <w:proofErr w:type="gramEnd"/>
       <w:r>
         <w:rPr>
           <w:rFonts w:ascii="Century Gothic" w:hAnsi="Century Gothic"/>
@@ -1273,11 +1333,21 @@
           <w:rFonts w:ascii="Century Gothic" w:hAnsi="Century Gothic"/>
         </w:rPr>
       </w:pPr>
-      <w:r>
-        <w:rPr>
-          <w:rFonts w:ascii="Century Gothic" w:hAnsi="Century Gothic"/>
-        </w:rPr>
-        <w:t>Schoolweek : 45</w:t>
+      <w:bookmarkStart w:id="0" w:name="_Hlk7005587"/>
+      <w:bookmarkStart w:id="1" w:name="_GoBack"/>
+      <w:proofErr w:type="gramStart"/>
+      <w:r>
+        <w:rPr>
+          <w:rFonts w:ascii="Century Gothic" w:hAnsi="Century Gothic"/>
+        </w:rPr>
+        <w:t>Schoolweek :</w:t>
+      </w:r>
+      <w:proofErr w:type="gramEnd"/>
+      <w:r>
+        <w:rPr>
+          <w:rFonts w:ascii="Century Gothic" w:hAnsi="Century Gothic"/>
+        </w:rPr>
+        <w:t xml:space="preserve"> 45</w:t>
       </w:r>
       <w:r>
         <w:rPr>
@@ -1763,11 +1833,19 @@
           <w:rFonts w:ascii="Century Gothic" w:hAnsi="Century Gothic"/>
         </w:rPr>
       </w:pPr>
-      <w:r>
-        <w:rPr>
-          <w:rFonts w:ascii="Century Gothic" w:hAnsi="Century Gothic"/>
-        </w:rPr>
-        <w:t>Schoolweek : 46</w:t>
+      <w:proofErr w:type="gramStart"/>
+      <w:r>
+        <w:rPr>
+          <w:rFonts w:ascii="Century Gothic" w:hAnsi="Century Gothic"/>
+        </w:rPr>
+        <w:t>Schoolweek :</w:t>
+      </w:r>
+      <w:proofErr w:type="gramEnd"/>
+      <w:r>
+        <w:rPr>
+          <w:rFonts w:ascii="Century Gothic" w:hAnsi="Century Gothic"/>
+        </w:rPr>
+        <w:t xml:space="preserve"> 46</w:t>
       </w:r>
       <w:r>
         <w:rPr>
@@ -2188,12 +2266,20 @@
           <w:rFonts w:ascii="Century Gothic" w:hAnsi="Century Gothic"/>
         </w:rPr>
       </w:pPr>
-      <w:bookmarkStart w:id="0" w:name="_Hlk530912547"/>
-      <w:r>
-        <w:rPr>
-          <w:rFonts w:ascii="Century Gothic" w:hAnsi="Century Gothic"/>
-        </w:rPr>
-        <w:t>Schoolweek : 47</w:t>
+      <w:bookmarkStart w:id="2" w:name="_Hlk530912547"/>
+      <w:proofErr w:type="gramStart"/>
+      <w:r>
+        <w:rPr>
+          <w:rFonts w:ascii="Century Gothic" w:hAnsi="Century Gothic"/>
+        </w:rPr>
+        <w:t>Schoolweek :</w:t>
+      </w:r>
+      <w:proofErr w:type="gramEnd"/>
+      <w:r>
+        <w:rPr>
+          <w:rFonts w:ascii="Century Gothic" w:hAnsi="Century Gothic"/>
+        </w:rPr>
+        <w:t xml:space="preserve"> 47</w:t>
       </w:r>
       <w:r>
         <w:rPr>
@@ -2579,7 +2665,7 @@
           </w:p>
         </w:tc>
       </w:tr>
-      <w:bookmarkEnd w:id="0"/>
+      <w:bookmarkEnd w:id="2"/>
     </w:tbl>
     <w:p>
       <w:pPr>
@@ -2602,11 +2688,19 @@
           <w:rFonts w:ascii="Century Gothic" w:hAnsi="Century Gothic"/>
         </w:rPr>
       </w:pPr>
-      <w:r>
-        <w:rPr>
-          <w:rFonts w:ascii="Century Gothic" w:hAnsi="Century Gothic"/>
-        </w:rPr>
-        <w:t>Schoolweek : 48</w:t>
+      <w:proofErr w:type="gramStart"/>
+      <w:r>
+        <w:rPr>
+          <w:rFonts w:ascii="Century Gothic" w:hAnsi="Century Gothic"/>
+        </w:rPr>
+        <w:t>Schoolweek :</w:t>
+      </w:r>
+      <w:proofErr w:type="gramEnd"/>
+      <w:r>
+        <w:rPr>
+          <w:rFonts w:ascii="Century Gothic" w:hAnsi="Century Gothic"/>
+        </w:rPr>
+        <w:t xml:space="preserve"> 48</w:t>
       </w:r>
       <w:r>
         <w:rPr>
@@ -3069,13 +3163,21 @@
           <w:rFonts w:ascii="Century Gothic" w:hAnsi="Century Gothic"/>
         </w:rPr>
       </w:pPr>
-      <w:bookmarkStart w:id="1" w:name="_Hlk531710981"/>
+      <w:bookmarkStart w:id="3" w:name="_Hlk531710981"/>
+      <w:proofErr w:type="gramStart"/>
       <w:r>
         <w:rPr>
           <w:rFonts w:ascii="Century Gothic" w:hAnsi="Century Gothic"/>
         </w:rPr>
         <w:lastRenderedPageBreak/>
-        <w:t>Schoolweek : 49</w:t>
+        <w:t>Schoolweek :</w:t>
+      </w:r>
+      <w:proofErr w:type="gramEnd"/>
+      <w:r>
+        <w:rPr>
+          <w:rFonts w:ascii="Century Gothic" w:hAnsi="Century Gothic"/>
+        </w:rPr>
+        <w:t xml:space="preserve"> 49</w:t>
       </w:r>
     </w:p>
     <w:p>
@@ -3393,7 +3495,7 @@
           </w:p>
         </w:tc>
       </w:tr>
-      <w:bookmarkEnd w:id="1"/>
+      <w:bookmarkEnd w:id="3"/>
     </w:tbl>
     <w:p>
       <w:pPr>
@@ -3416,11 +3518,19 @@
           <w:rFonts w:ascii="Century Gothic" w:hAnsi="Century Gothic"/>
         </w:rPr>
       </w:pPr>
-      <w:r>
-        <w:rPr>
-          <w:rFonts w:ascii="Century Gothic" w:hAnsi="Century Gothic"/>
-        </w:rPr>
-        <w:t>Schoolweek : 1 &amp; 2</w:t>
+      <w:proofErr w:type="gramStart"/>
+      <w:r>
+        <w:rPr>
+          <w:rFonts w:ascii="Century Gothic" w:hAnsi="Century Gothic"/>
+        </w:rPr>
+        <w:t>Schoolweek :</w:t>
+      </w:r>
+      <w:proofErr w:type="gramEnd"/>
+      <w:r>
+        <w:rPr>
+          <w:rFonts w:ascii="Century Gothic" w:hAnsi="Century Gothic"/>
+        </w:rPr>
+        <w:t xml:space="preserve"> 1 &amp; 2</w:t>
       </w:r>
     </w:p>
     <w:p>
@@ -3705,11 +3815,19 @@
           <w:rFonts w:ascii="Century Gothic" w:hAnsi="Century Gothic"/>
         </w:rPr>
       </w:pPr>
-      <w:r>
-        <w:rPr>
-          <w:rFonts w:ascii="Century Gothic" w:hAnsi="Century Gothic"/>
-        </w:rPr>
-        <w:t>Schoolweek : 3</w:t>
+      <w:proofErr w:type="gramStart"/>
+      <w:r>
+        <w:rPr>
+          <w:rFonts w:ascii="Century Gothic" w:hAnsi="Century Gothic"/>
+        </w:rPr>
+        <w:t>Schoolweek :</w:t>
+      </w:r>
+      <w:proofErr w:type="gramEnd"/>
+      <w:r>
+        <w:rPr>
+          <w:rFonts w:ascii="Century Gothic" w:hAnsi="Century Gothic"/>
+        </w:rPr>
+        <w:t xml:space="preserve"> 3</w:t>
       </w:r>
     </w:p>
     <w:p>
@@ -4188,11 +4306,19 @@
           <w:rFonts w:ascii="Century Gothic" w:hAnsi="Century Gothic"/>
         </w:rPr>
       </w:pPr>
-      <w:r>
-        <w:rPr>
-          <w:rFonts w:ascii="Century Gothic" w:hAnsi="Century Gothic"/>
-        </w:rPr>
-        <w:t>Schoolweek : 4</w:t>
+      <w:proofErr w:type="gramStart"/>
+      <w:r>
+        <w:rPr>
+          <w:rFonts w:ascii="Century Gothic" w:hAnsi="Century Gothic"/>
+        </w:rPr>
+        <w:t>Schoolweek :</w:t>
+      </w:r>
+      <w:proofErr w:type="gramEnd"/>
+      <w:r>
+        <w:rPr>
+          <w:rFonts w:ascii="Century Gothic" w:hAnsi="Century Gothic"/>
+        </w:rPr>
+        <w:t xml:space="preserve"> 4</w:t>
       </w:r>
     </w:p>
     <w:p>
@@ -4450,7 +4576,21 @@
               <w:rPr>
                 <w:rFonts w:ascii="Century Gothic" w:hAnsi="Century Gothic"/>
               </w:rPr>
-              <w:t>Drivers proberen installeren van de ATTiny85 + Een OR-Gate maken van diodes + opzoeken: programmeren van de ATTiny85 met ISP . Aantal gewerkte uren: 3</w:t>
+              <w:t xml:space="preserve">Drivers proberen installeren van de ATTiny85 + Een OR-Gate maken van diodes + opzoeken: programmeren van de ATTiny85 met </w:t>
+            </w:r>
+            <w:proofErr w:type="gramStart"/>
+            <w:r>
+              <w:rPr>
+                <w:rFonts w:ascii="Century Gothic" w:hAnsi="Century Gothic"/>
+              </w:rPr>
+              <w:t>ISP .</w:t>
+            </w:r>
+            <w:proofErr w:type="gramEnd"/>
+            <w:r>
+              <w:rPr>
+                <w:rFonts w:ascii="Century Gothic" w:hAnsi="Century Gothic"/>
+              </w:rPr>
+              <w:t xml:space="preserve"> Aantal gewerkte uren: 3</w:t>
             </w:r>
           </w:p>
         </w:tc>
@@ -4600,7 +4740,21 @@
               <w:rPr>
                 <w:rFonts w:ascii="Century Gothic" w:hAnsi="Century Gothic"/>
               </w:rPr>
-              <w:t xml:space="preserve">Programmeren van de ATTiny85 (en de ATTiny85 Chip)  + resetten van de </w:t>
+              <w:t xml:space="preserve">Programmeren van de ATTiny85 (en de ATTiny85 </w:t>
+            </w:r>
+            <w:proofErr w:type="gramStart"/>
+            <w:r>
+              <w:rPr>
+                <w:rFonts w:ascii="Century Gothic" w:hAnsi="Century Gothic"/>
+              </w:rPr>
+              <w:t>Chip)  +</w:t>
+            </w:r>
+            <w:proofErr w:type="gramEnd"/>
+            <w:r>
+              <w:rPr>
+                <w:rFonts w:ascii="Century Gothic" w:hAnsi="Century Gothic"/>
+              </w:rPr>
+              <w:t xml:space="preserve"> resetten van de </w:t>
             </w:r>
             <w:proofErr w:type="spellStart"/>
             <w:r>
@@ -4753,13 +4907,21 @@
           <w:rFonts w:ascii="Century Gothic" w:hAnsi="Century Gothic"/>
         </w:rPr>
       </w:pPr>
-      <w:bookmarkStart w:id="2" w:name="_Hlk92235"/>
+      <w:bookmarkStart w:id="4" w:name="_Hlk92235"/>
+      <w:proofErr w:type="gramStart"/>
       <w:r>
         <w:rPr>
           <w:rFonts w:ascii="Century Gothic" w:hAnsi="Century Gothic"/>
         </w:rPr>
         <w:lastRenderedPageBreak/>
-        <w:t>Schoolweek : 5</w:t>
+        <w:t>Schoolweek :</w:t>
+      </w:r>
+      <w:proofErr w:type="gramEnd"/>
+      <w:r>
+        <w:rPr>
+          <w:rFonts w:ascii="Century Gothic" w:hAnsi="Century Gothic"/>
+        </w:rPr>
+        <w:t xml:space="preserve"> 5</w:t>
       </w:r>
     </w:p>
     <w:p>
@@ -5113,7 +5275,7 @@
           </w:p>
         </w:tc>
       </w:tr>
-      <w:bookmarkEnd w:id="2"/>
+      <w:bookmarkEnd w:id="4"/>
     </w:tbl>
     <w:p>
       <w:pPr>
@@ -5136,11 +5298,19 @@
           <w:rFonts w:ascii="Century Gothic" w:hAnsi="Century Gothic"/>
         </w:rPr>
       </w:pPr>
-      <w:r>
-        <w:rPr>
-          <w:rFonts w:ascii="Century Gothic" w:hAnsi="Century Gothic"/>
-        </w:rPr>
-        <w:t>Schoolweek : 6</w:t>
+      <w:proofErr w:type="gramStart"/>
+      <w:r>
+        <w:rPr>
+          <w:rFonts w:ascii="Century Gothic" w:hAnsi="Century Gothic"/>
+        </w:rPr>
+        <w:t>Schoolweek :</w:t>
+      </w:r>
+      <w:proofErr w:type="gramEnd"/>
+      <w:r>
+        <w:rPr>
+          <w:rFonts w:ascii="Century Gothic" w:hAnsi="Century Gothic"/>
+        </w:rPr>
+        <w:t xml:space="preserve"> 6</w:t>
       </w:r>
     </w:p>
     <w:p>
@@ -5443,11 +5613,19 @@
           <w:rFonts w:ascii="Century Gothic" w:hAnsi="Century Gothic"/>
         </w:rPr>
       </w:pPr>
-      <w:r>
-        <w:rPr>
-          <w:rFonts w:ascii="Century Gothic" w:hAnsi="Century Gothic"/>
-        </w:rPr>
-        <w:t>Schoolweek : 7</w:t>
+      <w:proofErr w:type="gramStart"/>
+      <w:r>
+        <w:rPr>
+          <w:rFonts w:ascii="Century Gothic" w:hAnsi="Century Gothic"/>
+        </w:rPr>
+        <w:t>Schoolweek :</w:t>
+      </w:r>
+      <w:proofErr w:type="gramEnd"/>
+      <w:r>
+        <w:rPr>
+          <w:rFonts w:ascii="Century Gothic" w:hAnsi="Century Gothic"/>
+        </w:rPr>
+        <w:t xml:space="preserve"> 7</w:t>
       </w:r>
     </w:p>
     <w:p>
@@ -5863,11 +6041,19 @@
           <w:rFonts w:ascii="Century Gothic" w:hAnsi="Century Gothic"/>
         </w:rPr>
       </w:pPr>
-      <w:r>
-        <w:rPr>
-          <w:rFonts w:ascii="Century Gothic" w:hAnsi="Century Gothic"/>
-        </w:rPr>
-        <w:t>Schoolweek : 8</w:t>
+      <w:proofErr w:type="gramStart"/>
+      <w:r>
+        <w:rPr>
+          <w:rFonts w:ascii="Century Gothic" w:hAnsi="Century Gothic"/>
+        </w:rPr>
+        <w:t>Schoolweek :</w:t>
+      </w:r>
+      <w:proofErr w:type="gramEnd"/>
+      <w:r>
+        <w:rPr>
+          <w:rFonts w:ascii="Century Gothic" w:hAnsi="Century Gothic"/>
+        </w:rPr>
+        <w:t xml:space="preserve"> 8</w:t>
       </w:r>
     </w:p>
     <w:p>
@@ -6399,12 +6585,20 @@
           <w:rFonts w:ascii="Century Gothic" w:hAnsi="Century Gothic"/>
         </w:rPr>
       </w:pPr>
+      <w:proofErr w:type="gramStart"/>
       <w:r>
         <w:rPr>
           <w:rFonts w:ascii="Century Gothic" w:hAnsi="Century Gothic"/>
         </w:rPr>
         <w:lastRenderedPageBreak/>
-        <w:t>Schoolweek : 9</w:t>
+        <w:t>Schoolweek :</w:t>
+      </w:r>
+      <w:proofErr w:type="gramEnd"/>
+      <w:r>
+        <w:rPr>
+          <w:rFonts w:ascii="Century Gothic" w:hAnsi="Century Gothic"/>
+        </w:rPr>
+        <w:t xml:space="preserve"> 9</w:t>
       </w:r>
     </w:p>
     <w:p>
@@ -6844,11 +7038,19 @@
           <w:rFonts w:ascii="Century Gothic" w:hAnsi="Century Gothic"/>
         </w:rPr>
       </w:pPr>
-      <w:r>
-        <w:rPr>
-          <w:rFonts w:ascii="Century Gothic" w:hAnsi="Century Gothic"/>
-        </w:rPr>
-        <w:t>Schoolweek : 11</w:t>
+      <w:proofErr w:type="gramStart"/>
+      <w:r>
+        <w:rPr>
+          <w:rFonts w:ascii="Century Gothic" w:hAnsi="Century Gothic"/>
+        </w:rPr>
+        <w:t>Schoolweek :</w:t>
+      </w:r>
+      <w:proofErr w:type="gramEnd"/>
+      <w:r>
+        <w:rPr>
+          <w:rFonts w:ascii="Century Gothic" w:hAnsi="Century Gothic"/>
+        </w:rPr>
+        <w:t xml:space="preserve"> 11</w:t>
       </w:r>
     </w:p>
     <w:p>
@@ -7125,11 +7327,19 @@
           <w:rFonts w:ascii="Century Gothic" w:hAnsi="Century Gothic"/>
         </w:rPr>
       </w:pPr>
-      <w:r>
-        <w:rPr>
-          <w:rFonts w:ascii="Century Gothic" w:hAnsi="Century Gothic"/>
-        </w:rPr>
-        <w:t>Schoolweek : 12</w:t>
+      <w:proofErr w:type="gramStart"/>
+      <w:r>
+        <w:rPr>
+          <w:rFonts w:ascii="Century Gothic" w:hAnsi="Century Gothic"/>
+        </w:rPr>
+        <w:t>Schoolweek :</w:t>
+      </w:r>
+      <w:proofErr w:type="gramEnd"/>
+      <w:r>
+        <w:rPr>
+          <w:rFonts w:ascii="Century Gothic" w:hAnsi="Century Gothic"/>
+        </w:rPr>
+        <w:t xml:space="preserve"> 12</w:t>
       </w:r>
     </w:p>
     <w:p>
@@ -7339,11 +7549,19 @@
           <w:rFonts w:ascii="Century Gothic" w:hAnsi="Century Gothic"/>
         </w:rPr>
       </w:pPr>
-      <w:r>
-        <w:rPr>
-          <w:rFonts w:ascii="Century Gothic" w:hAnsi="Century Gothic"/>
-        </w:rPr>
-        <w:t>Schoolweek : 1</w:t>
+      <w:proofErr w:type="gramStart"/>
+      <w:r>
+        <w:rPr>
+          <w:rFonts w:ascii="Century Gothic" w:hAnsi="Century Gothic"/>
+        </w:rPr>
+        <w:t>Schoolweek :</w:t>
+      </w:r>
+      <w:proofErr w:type="gramEnd"/>
+      <w:r>
+        <w:rPr>
+          <w:rFonts w:ascii="Century Gothic" w:hAnsi="Century Gothic"/>
+        </w:rPr>
+        <w:t xml:space="preserve"> 1</w:t>
       </w:r>
       <w:r>
         <w:rPr>
@@ -8012,11 +8230,19 @@
           <w:rFonts w:ascii="Century Gothic" w:hAnsi="Century Gothic"/>
         </w:rPr>
       </w:pPr>
-      <w:r>
-        <w:rPr>
-          <w:rFonts w:ascii="Century Gothic" w:hAnsi="Century Gothic"/>
-        </w:rPr>
-        <w:t>Schoolweek : 14</w:t>
+      <w:proofErr w:type="gramStart"/>
+      <w:r>
+        <w:rPr>
+          <w:rFonts w:ascii="Century Gothic" w:hAnsi="Century Gothic"/>
+        </w:rPr>
+        <w:t>Schoolweek :</w:t>
+      </w:r>
+      <w:proofErr w:type="gramEnd"/>
+      <w:r>
+        <w:rPr>
+          <w:rFonts w:ascii="Century Gothic" w:hAnsi="Century Gothic"/>
+        </w:rPr>
+        <w:t xml:space="preserve"> 14</w:t>
       </w:r>
     </w:p>
     <w:p>
@@ -8408,13 +8634,27 @@
               <w:rPr>
                 <w:rFonts w:ascii="Century Gothic" w:hAnsi="Century Gothic"/>
               </w:rPr>
-              <w:t xml:space="preserve">Debuggen van de printplaat (lichtsturing: LM555) </w:t>
-            </w:r>
-            <w:r>
-              <w:rPr>
-                <w:rFonts w:ascii="Century Gothic" w:hAnsi="Century Gothic"/>
-              </w:rPr>
-              <w:t xml:space="preserve">. Aantal gewerkte uren: </w:t>
+              <w:t>Debuggen van de printplaat (lichtsturing: LM555</w:t>
+            </w:r>
+            <w:proofErr w:type="gramStart"/>
+            <w:r>
+              <w:rPr>
+                <w:rFonts w:ascii="Century Gothic" w:hAnsi="Century Gothic"/>
+              </w:rPr>
+              <w:t xml:space="preserve">) </w:t>
+            </w:r>
+            <w:r>
+              <w:rPr>
+                <w:rFonts w:ascii="Century Gothic" w:hAnsi="Century Gothic"/>
+              </w:rPr>
+              <w:t>.</w:t>
+            </w:r>
+            <w:proofErr w:type="gramEnd"/>
+            <w:r>
+              <w:rPr>
+                <w:rFonts w:ascii="Century Gothic" w:hAnsi="Century Gothic"/>
+              </w:rPr>
+              <w:t xml:space="preserve"> Aantal gewerkte uren: </w:t>
             </w:r>
             <w:r>
               <w:rPr>
@@ -8433,8 +8673,320 @@
           <w:sz w:val="16"/>
         </w:rPr>
       </w:pPr>
-      <w:bookmarkStart w:id="3" w:name="_GoBack"/>
-      <w:bookmarkEnd w:id="3"/>
+    </w:p>
+    <w:p>
+      <w:pPr>
+        <w:rPr>
+          <w:rFonts w:ascii="Century Gothic" w:hAnsi="Century Gothic" w:cs="Tahoma"/>
+          <w:sz w:val="16"/>
+        </w:rPr>
+      </w:pPr>
+    </w:p>
+    <w:p>
+      <w:pPr>
+        <w:rPr>
+          <w:rFonts w:ascii="Century Gothic" w:hAnsi="Century Gothic" w:cs="Tahoma"/>
+          <w:sz w:val="16"/>
+        </w:rPr>
+      </w:pPr>
+    </w:p>
+    <w:p>
+      <w:pPr>
+        <w:rPr>
+          <w:rFonts w:ascii="Century Gothic" w:hAnsi="Century Gothic" w:cs="Tahoma"/>
+          <w:sz w:val="16"/>
+        </w:rPr>
+      </w:pPr>
+    </w:p>
+    <w:p>
+      <w:pPr>
+        <w:rPr>
+          <w:rFonts w:ascii="Century Gothic" w:hAnsi="Century Gothic" w:cs="Tahoma"/>
+          <w:sz w:val="16"/>
+        </w:rPr>
+      </w:pPr>
+    </w:p>
+    <w:p>
+      <w:pPr>
+        <w:rPr>
+          <w:rFonts w:ascii="Century Gothic" w:hAnsi="Century Gothic" w:cs="Tahoma"/>
+          <w:sz w:val="16"/>
+        </w:rPr>
+      </w:pPr>
+    </w:p>
+    <w:p>
+      <w:pPr>
+        <w:pBdr>
+          <w:top w:val="single" w:sz="6" w:space="1" w:color="auto"/>
+          <w:left w:val="single" w:sz="6" w:space="1" w:color="auto"/>
+          <w:bottom w:val="single" w:sz="6" w:space="1" w:color="auto"/>
+          <w:right w:val="single" w:sz="6" w:space="1" w:color="auto"/>
+        </w:pBdr>
+        <w:shd w:val="pct10" w:color="auto" w:fill="auto"/>
+        <w:rPr>
+          <w:rFonts w:ascii="Century Gothic" w:hAnsi="Century Gothic"/>
+        </w:rPr>
+      </w:pPr>
+      <w:proofErr w:type="gramStart"/>
+      <w:r>
+        <w:rPr>
+          <w:rFonts w:ascii="Century Gothic" w:hAnsi="Century Gothic"/>
+        </w:rPr>
+        <w:lastRenderedPageBreak/>
+        <w:t>Schoolweek :</w:t>
+      </w:r>
+      <w:proofErr w:type="gramEnd"/>
+      <w:r>
+        <w:rPr>
+          <w:rFonts w:ascii="Century Gothic" w:hAnsi="Century Gothic"/>
+        </w:rPr>
+        <w:t xml:space="preserve"> 1</w:t>
+      </w:r>
+      <w:r>
+        <w:rPr>
+          <w:rFonts w:ascii="Century Gothic" w:hAnsi="Century Gothic"/>
+        </w:rPr>
+        <w:t>7</w:t>
+      </w:r>
+    </w:p>
+    <w:p>
+      <w:pPr>
+        <w:rPr>
+          <w:rFonts w:ascii="Century Gothic" w:hAnsi="Century Gothic"/>
+        </w:rPr>
+      </w:pPr>
+    </w:p>
+    <w:p>
+      <w:pPr>
+        <w:rPr>
+          <w:rFonts w:ascii="Century Gothic" w:hAnsi="Century Gothic" w:cs="Tahoma"/>
+          <w:sz w:val="16"/>
+        </w:rPr>
+      </w:pPr>
+    </w:p>
+    <w:tbl>
+      <w:tblPr>
+        <w:tblW w:w="0" w:type="auto"/>
+        <w:tblInd w:w="496" w:type="dxa"/>
+        <w:tblBorders>
+          <w:top w:val="single" w:sz="18" w:space="0" w:color="auto"/>
+          <w:left w:val="single" w:sz="18" w:space="0" w:color="auto"/>
+          <w:bottom w:val="single" w:sz="18" w:space="0" w:color="auto"/>
+          <w:right w:val="single" w:sz="18" w:space="0" w:color="auto"/>
+          <w:insideH w:val="dashSmallGap" w:sz="4" w:space="0" w:color="auto"/>
+          <w:insideV w:val="dashSmallGap" w:sz="4" w:space="0" w:color="auto"/>
+        </w:tblBorders>
+        <w:tblLayout w:type="fixed"/>
+        <w:tblCellMar>
+          <w:left w:w="70" w:type="dxa"/>
+          <w:right w:w="70" w:type="dxa"/>
+        </w:tblCellMar>
+        <w:tblLook w:val="0000" w:firstRow="0" w:lastRow="0" w:firstColumn="0" w:lastColumn="0" w:noHBand="0" w:noVBand="0"/>
+      </w:tblPr>
+      <w:tblGrid>
+        <w:gridCol w:w="851"/>
+        <w:gridCol w:w="1703"/>
+        <w:gridCol w:w="6176"/>
+      </w:tblGrid>
+      <w:tr>
+        <w:trPr>
+          <w:cantSplit/>
+          <w:trHeight w:val="388"/>
+        </w:trPr>
+        <w:tc>
+          <w:tcPr>
+            <w:tcW w:w="851" w:type="dxa"/>
+            <w:tcBorders>
+              <w:top w:val="single" w:sz="18" w:space="0" w:color="auto"/>
+              <w:bottom w:val="single" w:sz="4" w:space="0" w:color="auto"/>
+              <w:right w:val="single" w:sz="4" w:space="0" w:color="auto"/>
+            </w:tcBorders>
+          </w:tcPr>
+          <w:p>
+            <w:pPr>
+              <w:rPr>
+                <w:rFonts w:ascii="Century Gothic" w:hAnsi="Century Gothic"/>
+              </w:rPr>
+            </w:pPr>
+            <w:r>
+              <w:rPr>
+                <w:rFonts w:ascii="Century Gothic" w:hAnsi="Century Gothic"/>
+              </w:rPr>
+              <w:t>Datum</w:t>
+            </w:r>
+          </w:p>
+        </w:tc>
+        <w:tc>
+          <w:tcPr>
+            <w:tcW w:w="1703" w:type="dxa"/>
+            <w:tcBorders>
+              <w:top w:val="single" w:sz="18" w:space="0" w:color="auto"/>
+              <w:bottom w:val="single" w:sz="4" w:space="0" w:color="auto"/>
+              <w:right w:val="single" w:sz="4" w:space="0" w:color="auto"/>
+            </w:tcBorders>
+          </w:tcPr>
+          <w:p>
+            <w:pPr>
+              <w:rPr>
+                <w:rFonts w:ascii="Century Gothic" w:hAnsi="Century Gothic"/>
+              </w:rPr>
+            </w:pPr>
+            <w:r>
+              <w:rPr>
+                <w:rFonts w:ascii="Century Gothic" w:hAnsi="Century Gothic"/>
+              </w:rPr>
+              <w:t>Vak</w:t>
+            </w:r>
+          </w:p>
+        </w:tc>
+        <w:tc>
+          <w:tcPr>
+            <w:tcW w:w="6176" w:type="dxa"/>
+            <w:tcBorders>
+              <w:left w:val="nil"/>
+              <w:bottom w:val="single" w:sz="4" w:space="0" w:color="auto"/>
+            </w:tcBorders>
+          </w:tcPr>
+          <w:p>
+            <w:pPr>
+              <w:rPr>
+                <w:rFonts w:ascii="Century Gothic" w:hAnsi="Century Gothic"/>
+              </w:rPr>
+            </w:pPr>
+            <w:r>
+              <w:rPr>
+                <w:rFonts w:ascii="Century Gothic" w:hAnsi="Century Gothic"/>
+              </w:rPr>
+              <w:t>Omschrijving van de studie, taak of voorbereiding</w:t>
+            </w:r>
+          </w:p>
+        </w:tc>
+      </w:tr>
+      <w:tr>
+        <w:trPr>
+          <w:cantSplit/>
+          <w:trHeight w:val="286"/>
+        </w:trPr>
+        <w:tc>
+          <w:tcPr>
+            <w:tcW w:w="851" w:type="dxa"/>
+            <w:tcBorders>
+              <w:top w:val="nil"/>
+              <w:right w:val="single" w:sz="4" w:space="0" w:color="auto"/>
+            </w:tcBorders>
+          </w:tcPr>
+          <w:p>
+            <w:pPr>
+              <w:rPr>
+                <w:rFonts w:ascii="Century Gothic" w:hAnsi="Century Gothic"/>
+              </w:rPr>
+            </w:pPr>
+            <w:r>
+              <w:rPr>
+                <w:rFonts w:ascii="Century Gothic" w:hAnsi="Century Gothic"/>
+              </w:rPr>
+              <w:t>2</w:t>
+            </w:r>
+            <w:r>
+              <w:rPr>
+                <w:rFonts w:ascii="Century Gothic" w:hAnsi="Century Gothic"/>
+              </w:rPr>
+              <w:t>3</w:t>
+            </w:r>
+            <w:r>
+              <w:rPr>
+                <w:rFonts w:ascii="Century Gothic" w:hAnsi="Century Gothic"/>
+              </w:rPr>
+              <w:t>/0</w:t>
+            </w:r>
+            <w:r>
+              <w:rPr>
+                <w:rFonts w:ascii="Century Gothic" w:hAnsi="Century Gothic"/>
+              </w:rPr>
+              <w:t>4</w:t>
+            </w:r>
+          </w:p>
+        </w:tc>
+        <w:tc>
+          <w:tcPr>
+            <w:tcW w:w="1703" w:type="dxa"/>
+            <w:tcBorders>
+              <w:top w:val="nil"/>
+              <w:right w:val="single" w:sz="4" w:space="0" w:color="auto"/>
+            </w:tcBorders>
+          </w:tcPr>
+          <w:p>
+            <w:pPr>
+              <w:rPr>
+                <w:rFonts w:ascii="Century Gothic" w:hAnsi="Century Gothic"/>
+              </w:rPr>
+            </w:pPr>
+            <w:r>
+              <w:rPr>
+                <w:rFonts w:ascii="Century Gothic" w:hAnsi="Century Gothic"/>
+              </w:rPr>
+              <w:t>EE</w:t>
+            </w:r>
+          </w:p>
+        </w:tc>
+        <w:tc>
+          <w:tcPr>
+            <w:tcW w:w="6176" w:type="dxa"/>
+            <w:tcBorders>
+              <w:top w:val="nil"/>
+              <w:left w:val="nil"/>
+            </w:tcBorders>
+          </w:tcPr>
+          <w:p>
+            <w:pPr>
+              <w:rPr>
+                <w:rFonts w:ascii="Century Gothic" w:hAnsi="Century Gothic"/>
+              </w:rPr>
+            </w:pPr>
+            <w:r>
+              <w:rPr>
+                <w:rFonts w:ascii="Century Gothic" w:hAnsi="Century Gothic"/>
+              </w:rPr>
+              <w:t>Maken van versie 3 van de printplaat</w:t>
+            </w:r>
+            <w:r>
+              <w:rPr>
+                <w:rFonts w:ascii="Century Gothic" w:hAnsi="Century Gothic"/>
+              </w:rPr>
+              <w:t xml:space="preserve">. </w:t>
+            </w:r>
+          </w:p>
+          <w:p>
+            <w:pPr>
+              <w:rPr>
+                <w:rFonts w:ascii="Century Gothic" w:hAnsi="Century Gothic"/>
+              </w:rPr>
+            </w:pPr>
+            <w:r>
+              <w:rPr>
+                <w:rFonts w:ascii="Century Gothic" w:hAnsi="Century Gothic"/>
+              </w:rPr>
+              <w:t xml:space="preserve">Aantal gewerkte uren: </w:t>
+            </w:r>
+            <w:r>
+              <w:rPr>
+                <w:rFonts w:ascii="Century Gothic" w:hAnsi="Century Gothic"/>
+              </w:rPr>
+              <w:t>2</w:t>
+            </w:r>
+          </w:p>
+        </w:tc>
+      </w:tr>
+      <w:bookmarkEnd w:id="0"/>
+      <w:bookmarkEnd w:id="1"/>
+    </w:tbl>
+    <w:p>
+      <w:pPr>
+        <w:rPr>
+          <w:rFonts w:ascii="Century Gothic" w:hAnsi="Century Gothic" w:cs="Tahoma"/>
+          <w:sz w:val="16"/>
+        </w:rPr>
+      </w:pPr>
     </w:p>
     <w:sectPr>
       <w:footerReference w:type="default" r:id="rId9"/>
@@ -8448,7 +9000,7 @@
 </file>
 
 <file path=word/endnotes.xml><?xml version="1.0" encoding="utf-8"?>
-<w:endnotes xmlns:wpc="http://schemas.microsoft.com/office/word/2010/wordprocessingCanvas" xmlns:mc="http://schemas.openxmlformats.org/markup-compatibility/2006" xmlns:o="urn:schemas-microsoft-com:office:office" xmlns:r="http://schemas.openxmlformats.org/officeDocument/2006/relationships" xmlns:m="http://schemas.openxmlformats.org/officeDocument/2006/math" xmlns:v="urn:schemas-microsoft-com:vml" xmlns:wp14="http://schemas.microsoft.com/office/word/2010/wordprocessingDrawing" xmlns:wp="http://schemas.openxmlformats.org/drawingml/2006/wordprocessingDrawing" xmlns:w10="urn:schemas-microsoft-com:office:word" xmlns:w="http://schemas.openxmlformats.org/wordprocessingml/2006/main" xmlns:w14="http://schemas.microsoft.com/office/word/2010/wordml" xmlns:w15="http://schemas.microsoft.com/office/word/2012/wordml" xmlns:wpg="http://schemas.microsoft.com/office/word/2010/wordprocessingGroup" xmlns:wpi="http://schemas.microsoft.com/office/word/2010/wordprocessingInk" xmlns:wne="http://schemas.microsoft.com/office/word/2006/wordml" xmlns:wps="http://schemas.microsoft.com/office/word/2010/wordprocessingShape" mc:Ignorable="w14 w15 wp14">
+<w:endnotes xmlns:wpc="http://schemas.microsoft.com/office/word/2010/wordprocessingCanvas" xmlns:cx="http://schemas.microsoft.com/office/drawing/2014/chartex" xmlns:cx1="http://schemas.microsoft.com/office/drawing/2015/9/8/chartex" xmlns:cx2="http://schemas.microsoft.com/office/drawing/2015/10/21/chartex" xmlns:cx3="http://schemas.microsoft.com/office/drawing/2016/5/9/chartex" xmlns:cx4="http://schemas.microsoft.com/office/drawing/2016/5/10/chartex" xmlns:cx5="http://schemas.microsoft.com/office/drawing/2016/5/11/chartex" xmlns:cx6="http://schemas.microsoft.com/office/drawing/2016/5/12/chartex" xmlns:cx7="http://schemas.microsoft.com/office/drawing/2016/5/13/chartex" xmlns:cx8="http://schemas.microsoft.com/office/drawing/2016/5/14/chartex" xmlns:mc="http://schemas.openxmlformats.org/markup-compatibility/2006" xmlns:aink="http://schemas.microsoft.com/office/drawing/2016/ink" xmlns:am3d="http://schemas.microsoft.com/office/drawing/2017/model3d" xmlns:o="urn:schemas-microsoft-com:office:office" xmlns:r="http://schemas.openxmlformats.org/officeDocument/2006/relationships" xmlns:m="http://schemas.openxmlformats.org/officeDocument/2006/math" xmlns:v="urn:schemas-microsoft-com:vml" xmlns:wp14="http://schemas.microsoft.com/office/word/2010/wordprocessingDrawing" xmlns:wp="http://schemas.openxmlformats.org/drawingml/2006/wordprocessingDrawing" xmlns:w10="urn:schemas-microsoft-com:office:word" xmlns:w="http://schemas.openxmlformats.org/wordprocessingml/2006/main" xmlns:w14="http://schemas.microsoft.com/office/word/2010/wordml" xmlns:w15="http://schemas.microsoft.com/office/word/2012/wordml" xmlns:w16cid="http://schemas.microsoft.com/office/word/2016/wordml/cid" xmlns:w16se="http://schemas.microsoft.com/office/word/2015/wordml/symex" xmlns:wpg="http://schemas.microsoft.com/office/word/2010/wordprocessingGroup" xmlns:wpi="http://schemas.microsoft.com/office/word/2010/wordprocessingInk" xmlns:wne="http://schemas.microsoft.com/office/word/2006/wordml" xmlns:wps="http://schemas.microsoft.com/office/word/2010/wordprocessingShape" mc:Ignorable="w14 w15 w16se w16cid wp14">
   <w:endnote w:type="separator" w:id="-1">
     <w:p>
       <w:r>
@@ -8467,7 +9019,7 @@
 </file>
 
 <file path=word/footer1.xml><?xml version="1.0" encoding="utf-8"?>
-<w:ftr xmlns:wpc="http://schemas.microsoft.com/office/word/2010/wordprocessingCanvas" xmlns:mc="http://schemas.openxmlformats.org/markup-compatibility/2006" xmlns:o="urn:schemas-microsoft-com:office:office" xmlns:r="http://schemas.openxmlformats.org/officeDocument/2006/relationships" xmlns:m="http://schemas.openxmlformats.org/officeDocument/2006/math" xmlns:v="urn:schemas-microsoft-com:vml" xmlns:wp14="http://schemas.microsoft.com/office/word/2010/wordprocessingDrawing" xmlns:wp="http://schemas.openxmlformats.org/drawingml/2006/wordprocessingDrawing" xmlns:w10="urn:schemas-microsoft-com:office:word" xmlns:w="http://schemas.openxmlformats.org/wordprocessingml/2006/main" xmlns:w14="http://schemas.microsoft.com/office/word/2010/wordml" xmlns:w15="http://schemas.microsoft.com/office/word/2012/wordml" xmlns:wpg="http://schemas.microsoft.com/office/word/2010/wordprocessingGroup" xmlns:wpi="http://schemas.microsoft.com/office/word/2010/wordprocessingInk" xmlns:wne="http://schemas.microsoft.com/office/word/2006/wordml" xmlns:wps="http://schemas.microsoft.com/office/word/2010/wordprocessingShape" mc:Ignorable="w14 w15 wp14">
+<w:ftr xmlns:wpc="http://schemas.microsoft.com/office/word/2010/wordprocessingCanvas" xmlns:cx="http://schemas.microsoft.com/office/drawing/2014/chartex" xmlns:cx1="http://schemas.microsoft.com/office/drawing/2015/9/8/chartex" xmlns:cx2="http://schemas.microsoft.com/office/drawing/2015/10/21/chartex" xmlns:cx3="http://schemas.microsoft.com/office/drawing/2016/5/9/chartex" xmlns:cx4="http://schemas.microsoft.com/office/drawing/2016/5/10/chartex" xmlns:cx5="http://schemas.microsoft.com/office/drawing/2016/5/11/chartex" xmlns:cx6="http://schemas.microsoft.com/office/drawing/2016/5/12/chartex" xmlns:cx7="http://schemas.microsoft.com/office/drawing/2016/5/13/chartex" xmlns:cx8="http://schemas.microsoft.com/office/drawing/2016/5/14/chartex" xmlns:mc="http://schemas.openxmlformats.org/markup-compatibility/2006" xmlns:aink="http://schemas.microsoft.com/office/drawing/2016/ink" xmlns:am3d="http://schemas.microsoft.com/office/drawing/2017/model3d" xmlns:o="urn:schemas-microsoft-com:office:office" xmlns:r="http://schemas.openxmlformats.org/officeDocument/2006/relationships" xmlns:m="http://schemas.openxmlformats.org/officeDocument/2006/math" xmlns:v="urn:schemas-microsoft-com:vml" xmlns:wp14="http://schemas.microsoft.com/office/word/2010/wordprocessingDrawing" xmlns:wp="http://schemas.openxmlformats.org/drawingml/2006/wordprocessingDrawing" xmlns:w10="urn:schemas-microsoft-com:office:word" xmlns:w="http://schemas.openxmlformats.org/wordprocessingml/2006/main" xmlns:w14="http://schemas.microsoft.com/office/word/2010/wordml" xmlns:w15="http://schemas.microsoft.com/office/word/2012/wordml" xmlns:w16cid="http://schemas.microsoft.com/office/word/2016/wordml/cid" xmlns:w16se="http://schemas.microsoft.com/office/word/2015/wordml/symex" xmlns:wpg="http://schemas.microsoft.com/office/word/2010/wordprocessingGroup" xmlns:wpi="http://schemas.microsoft.com/office/word/2010/wordprocessingInk" xmlns:wne="http://schemas.microsoft.com/office/word/2006/wordml" xmlns:wps="http://schemas.microsoft.com/office/word/2010/wordprocessingShape" mc:Ignorable="w14 w15 w16se w16cid wp14">
   <w:p>
     <w:pPr>
       <w:pStyle w:val="Voettekst"/>
@@ -8537,7 +9089,7 @@
 </file>
 
 <file path=word/footnotes.xml><?xml version="1.0" encoding="utf-8"?>
-<w:footnotes xmlns:wpc="http://schemas.microsoft.com/office/word/2010/wordprocessingCanvas" xmlns:mc="http://schemas.openxmlformats.org/markup-compatibility/2006" xmlns:o="urn:schemas-microsoft-com:office:office" xmlns:r="http://schemas.openxmlformats.org/officeDocument/2006/relationships" xmlns:m="http://schemas.openxmlformats.org/officeDocument/2006/math" xmlns:v="urn:schemas-microsoft-com:vml" xmlns:wp14="http://schemas.microsoft.com/office/word/2010/wordprocessingDrawing" xmlns:wp="http://schemas.openxmlformats.org/drawingml/2006/wordprocessingDrawing" xmlns:w10="urn:schemas-microsoft-com:office:word" xmlns:w="http://schemas.openxmlformats.org/wordprocessingml/2006/main" xmlns:w14="http://schemas.microsoft.com/office/word/2010/wordml" xmlns:w15="http://schemas.microsoft.com/office/word/2012/wordml" xmlns:wpg="http://schemas.microsoft.com/office/word/2010/wordprocessingGroup" xmlns:wpi="http://schemas.microsoft.com/office/word/2010/wordprocessingInk" xmlns:wne="http://schemas.microsoft.com/office/word/2006/wordml" xmlns:wps="http://schemas.microsoft.com/office/word/2010/wordprocessingShape" mc:Ignorable="w14 w15 wp14">
+<w:footnotes xmlns:wpc="http://schemas.microsoft.com/office/word/2010/wordprocessingCanvas" xmlns:cx="http://schemas.microsoft.com/office/drawing/2014/chartex" xmlns:cx1="http://schemas.microsoft.com/office/drawing/2015/9/8/chartex" xmlns:cx2="http://schemas.microsoft.com/office/drawing/2015/10/21/chartex" xmlns:cx3="http://schemas.microsoft.com/office/drawing/2016/5/9/chartex" xmlns:cx4="http://schemas.microsoft.com/office/drawing/2016/5/10/chartex" xmlns:cx5="http://schemas.microsoft.com/office/drawing/2016/5/11/chartex" xmlns:cx6="http://schemas.microsoft.com/office/drawing/2016/5/12/chartex" xmlns:cx7="http://schemas.microsoft.com/office/drawing/2016/5/13/chartex" xmlns:cx8="http://schemas.microsoft.com/office/drawing/2016/5/14/chartex" xmlns:mc="http://schemas.openxmlformats.org/markup-compatibility/2006" xmlns:aink="http://schemas.microsoft.com/office/drawing/2016/ink" xmlns:am3d="http://schemas.microsoft.com/office/drawing/2017/model3d" xmlns:o="urn:schemas-microsoft-com:office:office" xmlns:r="http://schemas.openxmlformats.org/officeDocument/2006/relationships" xmlns:m="http://schemas.openxmlformats.org/officeDocument/2006/math" xmlns:v="urn:schemas-microsoft-com:vml" xmlns:wp14="http://schemas.microsoft.com/office/word/2010/wordprocessingDrawing" xmlns:wp="http://schemas.openxmlformats.org/drawingml/2006/wordprocessingDrawing" xmlns:w10="urn:schemas-microsoft-com:office:word" xmlns:w="http://schemas.openxmlformats.org/wordprocessingml/2006/main" xmlns:w14="http://schemas.microsoft.com/office/word/2010/wordml" xmlns:w15="http://schemas.microsoft.com/office/word/2012/wordml" xmlns:w16cid="http://schemas.microsoft.com/office/word/2016/wordml/cid" xmlns:w16se="http://schemas.microsoft.com/office/word/2015/wordml/symex" xmlns:wpg="http://schemas.microsoft.com/office/word/2010/wordprocessingGroup" xmlns:wpi="http://schemas.microsoft.com/office/word/2010/wordprocessingInk" xmlns:wne="http://schemas.microsoft.com/office/word/2006/wordml" xmlns:wps="http://schemas.microsoft.com/office/word/2010/wordprocessingShape" mc:Ignorable="w14 w15 w16se w16cid wp14">
   <w:footnote w:type="separator" w:id="-1">
     <w:p>
       <w:r>
@@ -8556,7 +9108,7 @@
 </file>
 
 <file path=word/numbering.xml><?xml version="1.0" encoding="utf-8"?>
-<w:numbering xmlns:wpc="http://schemas.microsoft.com/office/word/2010/wordprocessingCanvas" xmlns:mc="http://schemas.openxmlformats.org/markup-compatibility/2006" xmlns:o="urn:schemas-microsoft-com:office:office" xmlns:r="http://schemas.openxmlformats.org/officeDocument/2006/relationships" xmlns:m="http://schemas.openxmlformats.org/officeDocument/2006/math" xmlns:v="urn:schemas-microsoft-com:vml" xmlns:wp14="http://schemas.microsoft.com/office/word/2010/wordprocessingDrawing" xmlns:wp="http://schemas.openxmlformats.org/drawingml/2006/wordprocessingDrawing" xmlns:w10="urn:schemas-microsoft-com:office:word" xmlns:w="http://schemas.openxmlformats.org/wordprocessingml/2006/main" xmlns:w14="http://schemas.microsoft.com/office/word/2010/wordml" xmlns:w15="http://schemas.microsoft.com/office/word/2012/wordml" xmlns:wpg="http://schemas.microsoft.com/office/word/2010/wordprocessingGroup" xmlns:wpi="http://schemas.microsoft.com/office/word/2010/wordprocessingInk" xmlns:wne="http://schemas.microsoft.com/office/word/2006/wordml" xmlns:wps="http://schemas.microsoft.com/office/word/2010/wordprocessingShape" mc:Ignorable="w14 w15 wp14">
+<w:numbering xmlns:wpc="http://schemas.microsoft.com/office/word/2010/wordprocessingCanvas" xmlns:cx="http://schemas.microsoft.com/office/drawing/2014/chartex" xmlns:cx1="http://schemas.microsoft.com/office/drawing/2015/9/8/chartex" xmlns:cx2="http://schemas.microsoft.com/office/drawing/2015/10/21/chartex" xmlns:cx3="http://schemas.microsoft.com/office/drawing/2016/5/9/chartex" xmlns:cx4="http://schemas.microsoft.com/office/drawing/2016/5/10/chartex" xmlns:cx5="http://schemas.microsoft.com/office/drawing/2016/5/11/chartex" xmlns:cx6="http://schemas.microsoft.com/office/drawing/2016/5/12/chartex" xmlns:cx7="http://schemas.microsoft.com/office/drawing/2016/5/13/chartex" xmlns:cx8="http://schemas.microsoft.com/office/drawing/2016/5/14/chartex" xmlns:mc="http://schemas.openxmlformats.org/markup-compatibility/2006" xmlns:aink="http://schemas.microsoft.com/office/drawing/2016/ink" xmlns:am3d="http://schemas.microsoft.com/office/drawing/2017/model3d" xmlns:o="urn:schemas-microsoft-com:office:office" xmlns:r="http://schemas.openxmlformats.org/officeDocument/2006/relationships" xmlns:m="http://schemas.openxmlformats.org/officeDocument/2006/math" xmlns:v="urn:schemas-microsoft-com:vml" xmlns:wp14="http://schemas.microsoft.com/office/word/2010/wordprocessingDrawing" xmlns:wp="http://schemas.openxmlformats.org/drawingml/2006/wordprocessingDrawing" xmlns:w10="urn:schemas-microsoft-com:office:word" xmlns:w="http://schemas.openxmlformats.org/wordprocessingml/2006/main" xmlns:w14="http://schemas.microsoft.com/office/word/2010/wordml" xmlns:w15="http://schemas.microsoft.com/office/word/2012/wordml" xmlns:w16cid="http://schemas.microsoft.com/office/word/2016/wordml/cid" xmlns:w16se="http://schemas.microsoft.com/office/word/2015/wordml/symex" xmlns:wpg="http://schemas.microsoft.com/office/word/2010/wordprocessingGroup" xmlns:wpi="http://schemas.microsoft.com/office/word/2010/wordprocessingInk" xmlns:wne="http://schemas.microsoft.com/office/word/2006/wordml" xmlns:wps="http://schemas.microsoft.com/office/word/2010/wordprocessingShape" mc:Ignorable="w14 w15 w16se w16cid wp14">
   <w:numPicBullet w:numPicBulletId="0">
     <w:pict>
       <v:shapetype id="_x0000_t75" coordsize="21600,21600" o:spt="75" o:preferrelative="t" path="m@4@5l@4@11@9@11@9@5xe" filled="f" stroked="f">
@@ -8578,12 +9130,12 @@
         <v:path o:extrusionok="f" gradientshapeok="t" o:connecttype="rect"/>
         <o:lock v:ext="edit" aspectratio="t"/>
       </v:shapetype>
-      <v:shape id="_x0000_i1027" type="#_x0000_t75" style="width:8.75pt;height:8.75pt" o:bullet="t">
+      <v:shape id="_x0000_i1027" type="#_x0000_t75" style="width:9pt;height:9pt" o:bullet="t">
         <v:imagedata r:id="rId1" o:title="j0115844"/>
       </v:shape>
     </w:pict>
   </w:numPicBullet>
-  <w:abstractNum w:abstractNumId="0">
+  <w:abstractNum w:abstractNumId="0" w15:restartNumberingAfterBreak="0">
     <w:nsid w:val="0841479E"/>
     <w:multiLevelType w:val="hybridMultilevel"/>
     <w:tmpl w:val="62B2BF94"/>
@@ -8713,7 +9265,7 @@
       </w:pPr>
     </w:lvl>
   </w:abstractNum>
-  <w:abstractNum w:abstractNumId="1">
+  <w:abstractNum w:abstractNumId="1" w15:restartNumberingAfterBreak="0">
     <w:nsid w:val="09024A45"/>
     <w:multiLevelType w:val="hybridMultilevel"/>
     <w:tmpl w:val="F09417E0"/>
@@ -8854,7 +9406,7 @@
       </w:rPr>
     </w:lvl>
   </w:abstractNum>
-  <w:abstractNum w:abstractNumId="2">
+  <w:abstractNum w:abstractNumId="2" w15:restartNumberingAfterBreak="0">
     <w:nsid w:val="25D87D73"/>
     <w:multiLevelType w:val="hybridMultilevel"/>
     <w:tmpl w:val="FEE43CB2"/>
@@ -8995,7 +9547,7 @@
       </w:rPr>
     </w:lvl>
   </w:abstractNum>
-  <w:abstractNum w:abstractNumId="3">
+  <w:abstractNum w:abstractNumId="3" w15:restartNumberingAfterBreak="0">
     <w:nsid w:val="26653C65"/>
     <w:multiLevelType w:val="hybridMultilevel"/>
     <w:tmpl w:val="47E6C836"/>
@@ -9136,7 +9688,7 @@
       </w:rPr>
     </w:lvl>
   </w:abstractNum>
-  <w:abstractNum w:abstractNumId="4">
+  <w:abstractNum w:abstractNumId="4" w15:restartNumberingAfterBreak="0">
     <w:nsid w:val="33130D5A"/>
     <w:multiLevelType w:val="hybridMultilevel"/>
     <w:tmpl w:val="B60EC098"/>
@@ -9276,7 +9828,7 @@
       </w:rPr>
     </w:lvl>
   </w:abstractNum>
-  <w:abstractNum w:abstractNumId="5">
+  <w:abstractNum w:abstractNumId="5" w15:restartNumberingAfterBreak="0">
     <w:nsid w:val="4AA73E5C"/>
     <w:multiLevelType w:val="hybridMultilevel"/>
     <w:tmpl w:val="16C03BA8"/>
@@ -9402,7 +9954,7 @@
       </w:pPr>
     </w:lvl>
   </w:abstractNum>
-  <w:abstractNum w:abstractNumId="6">
+  <w:abstractNum w:abstractNumId="6" w15:restartNumberingAfterBreak="0">
     <w:nsid w:val="4E211E97"/>
     <w:multiLevelType w:val="hybridMultilevel"/>
     <w:tmpl w:val="096833BA"/>
@@ -9521,7 +10073,7 @@
       </w:pPr>
     </w:lvl>
   </w:abstractNum>
-  <w:abstractNum w:abstractNumId="7">
+  <w:abstractNum w:abstractNumId="7" w15:restartNumberingAfterBreak="0">
     <w:nsid w:val="5EF058D4"/>
     <w:multiLevelType w:val="singleLevel"/>
     <w:tmpl w:val="0413000F"/>
@@ -9538,7 +10090,7 @@
       </w:pPr>
     </w:lvl>
   </w:abstractNum>
-  <w:abstractNum w:abstractNumId="8">
+  <w:abstractNum w:abstractNumId="8" w15:restartNumberingAfterBreak="0">
     <w:nsid w:val="6DF526D8"/>
     <w:multiLevelType w:val="singleLevel"/>
     <w:tmpl w:val="ED7426A2"/>
@@ -9558,7 +10110,7 @@
       </w:rPr>
     </w:lvl>
   </w:abstractNum>
-  <w:abstractNum w:abstractNumId="9">
+  <w:abstractNum w:abstractNumId="9" w15:restartNumberingAfterBreak="0">
     <w:nsid w:val="7CE11030"/>
     <w:multiLevelType w:val="hybridMultilevel"/>
     <w:tmpl w:val="7D6AA8D8"/>
@@ -9722,7 +10274,7 @@
 </file>
 
 <file path=word/styles.xml><?xml version="1.0" encoding="utf-8"?>
-<w:styles xmlns:mc="http://schemas.openxmlformats.org/markup-compatibility/2006" xmlns:r="http://schemas.openxmlformats.org/officeDocument/2006/relationships" xmlns:w="http://schemas.openxmlformats.org/wordprocessingml/2006/main" xmlns:w14="http://schemas.microsoft.com/office/word/2010/wordml" xmlns:w15="http://schemas.microsoft.com/office/word/2012/wordml" mc:Ignorable="w14 w15">
+<w:styles xmlns:mc="http://schemas.openxmlformats.org/markup-compatibility/2006" xmlns:r="http://schemas.openxmlformats.org/officeDocument/2006/relationships" xmlns:w="http://schemas.openxmlformats.org/wordprocessingml/2006/main" xmlns:w14="http://schemas.microsoft.com/office/word/2010/wordml" xmlns:w15="http://schemas.microsoft.com/office/word/2012/wordml" xmlns:w16cid="http://schemas.microsoft.com/office/word/2016/wordml/cid" xmlns:w16se="http://schemas.microsoft.com/office/word/2015/wordml/symex" mc:Ignorable="w14 w15 w16se w16cid">
   <w:docDefaults>
     <w:rPrDefault>
       <w:rPr>
@@ -9732,7 +10284,7 @@
     </w:rPrDefault>
     <w:pPrDefault/>
   </w:docDefaults>
-  <w:latentStyles w:defLockedState="0" w:defUIPriority="0" w:defSemiHidden="0" w:defUnhideWhenUsed="0" w:defQFormat="0" w:count="371">
+  <w:latentStyles w:defLockedState="0" w:defUIPriority="0" w:defSemiHidden="0" w:defUnhideWhenUsed="0" w:defQFormat="0" w:count="375">
     <w:lsdException w:name="Normal" w:qFormat="1"/>
     <w:lsdException w:name="heading 1" w:qFormat="1"/>
     <w:lsdException w:name="heading 2" w:qFormat="1"/>
@@ -9832,7 +10384,6 @@
     <w:lsdException w:name="HTML Sample" w:semiHidden="1" w:unhideWhenUsed="1"/>
     <w:lsdException w:name="HTML Typewriter" w:semiHidden="1" w:unhideWhenUsed="1"/>
     <w:lsdException w:name="HTML Variable" w:semiHidden="1" w:unhideWhenUsed="1"/>
-    <w:lsdException w:name="Normal Table" w:semiHidden="1" w:unhideWhenUsed="1"/>
     <w:lsdException w:name="annotation subject" w:semiHidden="1" w:unhideWhenUsed="1"/>
     <w:lsdException w:name="No List" w:semiHidden="1" w:unhideWhenUsed="1"/>
     <w:lsdException w:name="Outline List 1" w:semiHidden="1" w:unhideWhenUsed="1"/>
@@ -9876,10 +10427,8 @@
     <w:lsdException w:name="Table Elegant" w:semiHidden="1" w:unhideWhenUsed="1"/>
     <w:lsdException w:name="Table Professional" w:semiHidden="1" w:unhideWhenUsed="1"/>
     <w:lsdException w:name="Table Subtle 1" w:semiHidden="1" w:unhideWhenUsed="1"/>
-    <w:lsdException w:name="Table Subtle 2" w:semiHidden="1" w:unhideWhenUsed="1"/>
     <w:lsdException w:name="Table Web 1" w:semiHidden="1" w:unhideWhenUsed="1"/>
     <w:lsdException w:name="Table Web 2" w:semiHidden="1" w:unhideWhenUsed="1"/>
-    <w:lsdException w:name="Table Web 3" w:semiHidden="1" w:unhideWhenUsed="1"/>
     <w:lsdException w:name="Balloon Text" w:semiHidden="1" w:unhideWhenUsed="1"/>
     <w:lsdException w:name="Table Theme" w:semiHidden="1" w:unhideWhenUsed="1"/>
     <w:lsdException w:name="Placeholder Text" w:semiHidden="1" w:uiPriority="99"/>
@@ -10097,6 +10646,10 @@
     <w:lsdException w:name="List Table 5 Dark Accent 6" w:uiPriority="50"/>
     <w:lsdException w:name="List Table 6 Colorful Accent 6" w:uiPriority="51"/>
     <w:lsdException w:name="List Table 7 Colorful Accent 6" w:uiPriority="52"/>
+    <w:lsdException w:name="Mention" w:semiHidden="1" w:uiPriority="99" w:unhideWhenUsed="1"/>
+    <w:lsdException w:name="Smart Hyperlink" w:semiHidden="1" w:uiPriority="99" w:unhideWhenUsed="1"/>
+    <w:lsdException w:name="Hashtag" w:semiHidden="1" w:uiPriority="99" w:unhideWhenUsed="1"/>
+    <w:lsdException w:name="Unresolved Mention" w:semiHidden="1" w:uiPriority="99" w:unhideWhenUsed="1"/>
   </w:latentStyles>
   <w:style w:type="paragraph" w:default="1" w:styleId="Standaard">
     <w:name w:val="Normal"/>
@@ -10249,7 +10802,6 @@
     <w:basedOn w:val="Standaardtabel"/>
     <w:rsid w:val="004439C2"/>
     <w:tblPr>
-      <w:tblInd w:w="0" w:type="dxa"/>
       <w:tblBorders>
         <w:top w:val="single" w:sz="4" w:space="0" w:color="auto"/>
         <w:left w:val="single" w:sz="4" w:space="0" w:color="auto"/>
@@ -10258,12 +10810,6 @@
         <w:insideH w:val="single" w:sz="4" w:space="0" w:color="auto"/>
         <w:insideV w:val="single" w:sz="4" w:space="0" w:color="auto"/>
       </w:tblBorders>
-      <w:tblCellMar>
-        <w:top w:w="0" w:type="dxa"/>
-        <w:left w:w="108" w:type="dxa"/>
-        <w:bottom w:w="0" w:type="dxa"/>
-        <w:right w:w="108" w:type="dxa"/>
-      </w:tblCellMar>
     </w:tblPr>
   </w:style>
   <w:style w:type="paragraph" w:styleId="Ballontekst">
@@ -10638,7 +11184,7 @@
 </file>
 
 <file path=customXml/itemProps1.xml><?xml version="1.0" encoding="utf-8"?>
-<ds:datastoreItem xmlns:ds="http://schemas.openxmlformats.org/officeDocument/2006/customXml" ds:itemID="{A1D2CB2C-AED3-4ED7-A6D0-E96D95F2F032}">
+<ds:datastoreItem xmlns:ds="http://schemas.openxmlformats.org/officeDocument/2006/customXml" ds:itemID="{D32FED63-AEA7-43D5-A34C-56FADE30CD72}">
   <ds:schemaRefs>
     <ds:schemaRef ds:uri="http://schemas.openxmlformats.org/officeDocument/2006/bibliography"/>
   </ds:schemaRefs>

</xml_diff>